<commit_message>
test: :construction: Validacion de llenado de datos
Se empieza a hacer pruebas en las funciones de llenado de datos automaticos con datos de prueba
</commit_message>
<xml_diff>
--- a/public/contratos/Condiciones Específicas- Estrato 1, 2 y 3 - Mayor de Edad.docx
+++ b/public/contratos/Condiciones Específicas- Estrato 1, 2 y 3 - Mayor de Edad.docx
@@ -1,6 +1,6 @@
 
 <file path=word/document.xml><?xml version="1.0" encoding="utf-8"?>
-<w:document xmlns:wpc="http://schemas.microsoft.com/office/word/2010/wordprocessingCanvas" xmlns:cx="http://schemas.microsoft.com/office/drawing/2014/chartex" xmlns:mc="http://schemas.openxmlformats.org/markup-compatibility/2006" xmlns:o="urn:schemas-microsoft-com:office:office" xmlns:r="http://schemas.openxmlformats.org/officeDocument/2006/relationships" xmlns:m="http://schemas.openxmlformats.org/officeDocument/2006/math" xmlns:v="urn:schemas-microsoft-com:vml" xmlns:wp14="http://schemas.microsoft.com/office/word/2010/wordprocessingDrawing" xmlns:wp="http://schemas.openxmlformats.org/drawingml/2006/wordprocessingDrawing" xmlns:w10="urn:schemas-microsoft-com:office:word" xmlns:w="http://schemas.openxmlformats.org/wordprocessingml/2006/main" xmlns:w14="http://schemas.microsoft.com/office/word/2010/wordml" xmlns:w15="http://schemas.microsoft.com/office/word/2012/wordml" xmlns:w16se="http://schemas.microsoft.com/office/word/2015/wordml/symex" xmlns:wpg="http://schemas.microsoft.com/office/word/2010/wordprocessingGroup" xmlns:wpi="http://schemas.microsoft.com/office/word/2010/wordprocessingInk" xmlns:wne="http://schemas.microsoft.com/office/word/2006/wordml" xmlns:wps="http://schemas.microsoft.com/office/word/2010/wordprocessingShape" mc:Ignorable="w14 w15 w16se wp14">
+<w:document xmlns:wpc="http://schemas.microsoft.com/office/word/2010/wordprocessingCanvas" xmlns:cx="http://schemas.microsoft.com/office/drawing/2014/chartex" xmlns:cx1="http://schemas.microsoft.com/office/drawing/2015/9/8/chartex" xmlns:cx2="http://schemas.microsoft.com/office/drawing/2015/10/21/chartex" xmlns:cx3="http://schemas.microsoft.com/office/drawing/2016/5/9/chartex" xmlns:cx4="http://schemas.microsoft.com/office/drawing/2016/5/10/chartex" xmlns:cx5="http://schemas.microsoft.com/office/drawing/2016/5/11/chartex" xmlns:cx6="http://schemas.microsoft.com/office/drawing/2016/5/12/chartex" xmlns:cx7="http://schemas.microsoft.com/office/drawing/2016/5/13/chartex" xmlns:cx8="http://schemas.microsoft.com/office/drawing/2016/5/14/chartex" xmlns:mc="http://schemas.openxmlformats.org/markup-compatibility/2006" xmlns:aink="http://schemas.microsoft.com/office/drawing/2016/ink" xmlns:am3d="http://schemas.microsoft.com/office/drawing/2017/model3d" xmlns:o="urn:schemas-microsoft-com:office:office" xmlns:oel="http://schemas.microsoft.com/office/2019/extlst" xmlns:r="http://schemas.openxmlformats.org/officeDocument/2006/relationships" xmlns:m="http://schemas.openxmlformats.org/officeDocument/2006/math" xmlns:v="urn:schemas-microsoft-com:vml" xmlns:wp14="http://schemas.microsoft.com/office/word/2010/wordprocessingDrawing" xmlns:wp="http://schemas.openxmlformats.org/drawingml/2006/wordprocessingDrawing" xmlns:w10="urn:schemas-microsoft-com:office:word" xmlns:w="http://schemas.openxmlformats.org/wordprocessingml/2006/main" xmlns:w14="http://schemas.microsoft.com/office/word/2010/wordml" xmlns:w15="http://schemas.microsoft.com/office/word/2012/wordml" xmlns:w16cex="http://schemas.microsoft.com/office/word/2018/wordml/cex" xmlns:w16cid="http://schemas.microsoft.com/office/word/2016/wordml/cid" xmlns:w16="http://schemas.microsoft.com/office/word/2018/wordml" xmlns:w16du="http://schemas.microsoft.com/office/word/2023/wordml/word16du" xmlns:w16sdtdh="http://schemas.microsoft.com/office/word/2020/wordml/sdtdatahash" xmlns:w16sdtfl="http://schemas.microsoft.com/office/word/2024/wordml/sdtformatlock" xmlns:w16se="http://schemas.microsoft.com/office/word/2015/wordml/symex" xmlns:wpg="http://schemas.microsoft.com/office/word/2010/wordprocessingGroup" xmlns:wpi="http://schemas.microsoft.com/office/word/2010/wordprocessingInk" xmlns:wne="http://schemas.microsoft.com/office/word/2006/wordml" xmlns:wps="http://schemas.microsoft.com/office/word/2010/wordprocessingShape" mc:Ignorable="w14 w15 w16se w16cid w16 w16cex w16sdtdh w16sdtfl w16du wp14">
   <w:body>
     <w:p>
       <w:pPr>
@@ -166,7 +166,7 @@
           <w:bCs/>
           <w:lang w:val="es-CO"/>
         </w:rPr>
-        <w:t>{{NOMBRE CAMPER}}</w:t>
+        <w:t>{NOMBRE DEL CAMPER}</w:t>
       </w:r>
       <w:r>
         <w:rPr>
@@ -192,7 +192,7 @@
           <w:bCs/>
           <w:lang w:val="es-CO"/>
         </w:rPr>
-        <w:t>{{NUMERO DE CEDULA}}</w:t>
+        <w:t>{NUMERO DE CEDULA}</w:t>
       </w:r>
       <w:r>
         <w:rPr>
@@ -797,7 +797,7 @@
           <w:lang w:val="es-ES"/>
         </w:rPr>
       </w:pPr>
-      <w:hyperlink r:id="rId7" w:history="1">
+      <w:hyperlink r:id="rId10" w:history="1">
         <w:r>
           <w:rPr>
             <w:rFonts w:eastAsia="MS Mincho" w:cs="Calibri"/>
@@ -822,7 +822,7 @@
           <w:lang w:val="es-ES"/>
         </w:rPr>
       </w:pPr>
-      <w:hyperlink r:id="rId8" w:history="1">
+      <w:hyperlink r:id="rId11" w:history="1">
         <w:r>
           <w:rPr>
             <w:rFonts w:eastAsia="MS Mincho" w:cs="Calibri"/>
@@ -847,7 +847,7 @@
           <w:lang w:val="es-ES"/>
         </w:rPr>
       </w:pPr>
-      <w:hyperlink r:id="rId9" w:history="1">
+      <w:hyperlink r:id="rId12" w:history="1">
         <w:r>
           <w:rPr>
             <w:rFonts w:eastAsia="MS Mincho" w:cs="Calibri"/>
@@ -872,7 +872,7 @@
           <w:lang w:val="es-ES"/>
         </w:rPr>
       </w:pPr>
-      <w:hyperlink r:id="rId10" w:history="1">
+      <w:hyperlink r:id="rId13" w:history="1">
         <w:r>
           <w:rPr>
             <w:rFonts w:eastAsia="MS Mincho" w:cs="Calibri"/>
@@ -902,9 +902,25 @@
           <w:rFonts w:eastAsia="MS Mincho" w:cs="Calibri"/>
           <w:lang w:val="es-ES"/>
         </w:rPr>
-        <w:t xml:space="preserve">Reglamento Interno de Campuslands: </w:t>
-      </w:r>
-      <w:hyperlink r:id="rId11" w:history="1">
+        <w:t xml:space="preserve">Reglamento Interno de </w:t>
+      </w:r>
+      <w:proofErr w:type="spellStart"/>
+      <w:r>
+        <w:rPr>
+          <w:rFonts w:eastAsia="MS Mincho" w:cs="Calibri"/>
+          <w:lang w:val="es-ES"/>
+        </w:rPr>
+        <w:t>Campuslands</w:t>
+      </w:r>
+      <w:proofErr w:type="spellEnd"/>
+      <w:r>
+        <w:rPr>
+          <w:rFonts w:eastAsia="MS Mincho" w:cs="Calibri"/>
+          <w:lang w:val="es-ES"/>
+        </w:rPr>
+        <w:t xml:space="preserve">: </w:t>
+      </w:r>
+      <w:hyperlink r:id="rId14" w:history="1">
         <w:r>
           <w:rPr>
             <w:rFonts w:eastAsia="MS Mincho" w:cs="Calibri"/>
@@ -4148,7 +4164,7 @@
         </w:rPr>
         <w:tab/>
       </w:r>
-      <w:hyperlink r:id="rId12" w:history="1">
+      <w:hyperlink r:id="rId15" w:history="1">
         <w:r>
           <w:rPr>
             <w:rFonts w:eastAsia="MS Mincho" w:cs="Calibri"/>
@@ -4189,7 +4205,7 @@
         </w:rPr>
         <w:tab/>
       </w:r>
-      <w:hyperlink r:id="rId13" w:history="1">
+      <w:hyperlink r:id="rId16" w:history="1">
         <w:r>
           <w:rPr>
             <w:rFonts w:eastAsia="MS Mincho" w:cs="Calibri"/>
@@ -4234,6 +4250,8 @@
         <w:spacing w:after="0" w:line="240" w:lineRule="auto"/>
         <w:rPr>
           <w:rFonts w:eastAsia="MS Mincho" w:cs="Calibri"/>
+          <w:b/>
+          <w:bCs/>
           <w:lang w:val="es-ES"/>
         </w:rPr>
       </w:pPr>
@@ -4264,7 +4282,15 @@
           <w:lang w:val="es-ES"/>
         </w:rPr>
         <w:tab/>
-        <w:t>{{NOMBRE DEL CAMPER}}</w:t>
+      </w:r>
+      <w:r>
+        <w:rPr>
+          <w:rFonts w:eastAsia="MS Mincho" w:cs="Calibri"/>
+          <w:b/>
+          <w:bCs/>
+          <w:lang w:val="es-ES"/>
+        </w:rPr>
+        <w:t>{NOMBRE DEL CAMPER}</w:t>
       </w:r>
     </w:p>
     <w:p>
@@ -4292,18 +4318,10 @@
       <w:r>
         <w:rPr>
           <w:rFonts w:eastAsia="MS Mincho" w:cs="Calibri"/>
-          <w:bCs/>
+          <w:b/>
           <w:lang w:val="es-CO"/>
         </w:rPr>
-        <w:t>{{NUMERO DE CE</w:t>
-      </w:r>
-      <w:r>
-        <w:rPr>
-          <w:rFonts w:eastAsia="MS Mincho" w:cs="Calibri"/>
-          <w:bCs/>
-          <w:lang w:val="es-CO"/>
-        </w:rPr>
-        <w:t>DULA}}</w:t>
+        <w:t>{NUMERO DE CEDULA}</w:t>
       </w:r>
     </w:p>
     <w:p>
@@ -4350,14 +4368,15 @@
           <w:lang w:val="es-ES"/>
         </w:rPr>
         <w:tab/>
-        <w:t>{{DIRECCION FI</w:t>
-      </w:r>
-      <w:r>
-        <w:rPr>
-          <w:rFonts w:eastAsia="MS Mincho" w:cs="Calibri"/>
-          <w:lang w:val="es-ES"/>
-        </w:rPr>
-        <w:t>SICA CAMPER}}</w:t>
+      </w:r>
+      <w:r>
+        <w:rPr>
+          <w:rFonts w:eastAsia="MS Mincho" w:cs="Calibri"/>
+          <w:b/>
+          <w:bCs/>
+          <w:lang w:val="es-ES"/>
+        </w:rPr>
+        <w:t>{DIRECCION FISICA DEL CAMPER}</w:t>
       </w:r>
     </w:p>
     <w:p>
@@ -4365,6 +4384,8 @@
         <w:spacing w:after="0" w:line="240" w:lineRule="auto"/>
         <w:rPr>
           <w:rFonts w:eastAsia="MS Mincho" w:cs="Calibri"/>
+          <w:b/>
+          <w:bCs/>
           <w:lang w:val="es-ES"/>
         </w:rPr>
       </w:pPr>
@@ -4395,14 +4416,15 @@
           <w:lang w:val="es-ES"/>
         </w:rPr>
         <w:tab/>
-        <w:t>{{EMAIL</w:t>
-      </w:r>
-      <w:r>
-        <w:rPr>
-          <w:rFonts w:eastAsia="MS Mincho" w:cs="Calibri"/>
-          <w:lang w:val="es-ES"/>
-        </w:rPr>
-        <w:t xml:space="preserve"> CAMPER}}</w:t>
+      </w:r>
+      <w:r>
+        <w:rPr>
+          <w:rFonts w:eastAsia="MS Mincho" w:cs="Calibri"/>
+          <w:b/>
+          <w:bCs/>
+          <w:lang w:val="es-ES"/>
+        </w:rPr>
+        <w:t>{EMAIL CAMPER}</w:t>
       </w:r>
     </w:p>
     <w:p>
@@ -4447,7 +4469,15 @@
           <w:lang w:val="es-ES"/>
         </w:rPr>
         <w:tab/>
-        <w:t>{{CELULAR CAMPER}}</w:t>
+      </w:r>
+      <w:r>
+        <w:rPr>
+          <w:rFonts w:eastAsia="MS Mincho" w:cs="Calibri"/>
+          <w:b/>
+          <w:bCs/>
+          <w:lang w:val="es-ES"/>
+        </w:rPr>
+        <w:t>{CELULAR CAMPER}</w:t>
       </w:r>
     </w:p>
     <w:p>
@@ -4481,7 +4511,91 @@
           <w:rFonts w:eastAsia="Times New Roman" w:cs="Calibri"/>
           <w:lang w:val="es-ES"/>
         </w:rPr>
-        <w:t>En constancia de aceptación, se firma por quienes intervinieron a los {{día}} días del mes de {{mes}} de {{año}}.</w:t>
+        <w:t xml:space="preserve">En constancia de aceptación, se firma por quienes intervinieron a los </w:t>
+      </w:r>
+      <w:r>
+        <w:rPr>
+          <w:rFonts w:eastAsia="Times New Roman" w:cs="Calibri"/>
+          <w:b/>
+          <w:bCs/>
+          <w:lang w:val="es-ES"/>
+        </w:rPr>
+        <w:t>{</w:t>
+      </w:r>
+      <w:proofErr w:type="spellStart"/>
+      <w:r>
+        <w:rPr>
+          <w:rFonts w:eastAsia="Times New Roman" w:cs="Calibri"/>
+          <w:b/>
+          <w:bCs/>
+          <w:lang w:val="es-ES"/>
+        </w:rPr>
+        <w:t>dia</w:t>
+      </w:r>
+      <w:proofErr w:type="spellEnd"/>
+      <w:r>
+        <w:rPr>
+          <w:rFonts w:eastAsia="Times New Roman" w:cs="Calibri"/>
+          <w:b/>
+          <w:bCs/>
+          <w:lang w:val="es-ES"/>
+        </w:rPr>
+        <w:t>}</w:t>
+      </w:r>
+      <w:r>
+        <w:rPr>
+          <w:rFonts w:eastAsia="Times New Roman" w:cs="Calibri"/>
+          <w:b/>
+          <w:bCs/>
+          <w:lang w:val="es-ES"/>
+        </w:rPr>
+        <w:t xml:space="preserve"> </w:t>
+      </w:r>
+      <w:r>
+        <w:rPr>
+          <w:rFonts w:eastAsia="Times New Roman" w:cs="Calibri"/>
+          <w:lang w:val="es-ES"/>
+        </w:rPr>
+        <w:t xml:space="preserve">días del mes de </w:t>
+      </w:r>
+      <w:r>
+        <w:rPr>
+          <w:rFonts w:eastAsia="Times New Roman" w:cs="Calibri"/>
+          <w:b/>
+          <w:bCs/>
+          <w:lang w:val="es-ES"/>
+        </w:rPr>
+        <w:t>{mes}</w:t>
+      </w:r>
+      <w:r>
+        <w:rPr>
+          <w:rFonts w:eastAsia="Times New Roman" w:cs="Calibri"/>
+          <w:lang w:val="es-ES"/>
+        </w:rPr>
+        <w:t xml:space="preserve"> </w:t>
+      </w:r>
+      <w:r>
+        <w:rPr>
+          <w:rFonts w:eastAsia="Times New Roman" w:cs="Calibri"/>
+          <w:lang w:val="es-ES"/>
+        </w:rPr>
+        <w:t xml:space="preserve">de </w:t>
+      </w:r>
+      <w:r>
+        <w:rPr>
+          <w:rFonts w:eastAsia="Times New Roman" w:cs="Calibri"/>
+          <w:b/>
+          <w:bCs/>
+          <w:lang w:val="es-ES"/>
+        </w:rPr>
+        <w:t>{ano}</w:t>
+      </w:r>
+      <w:r>
+        <w:rPr>
+          <w:rFonts w:eastAsia="Times New Roman" w:cs="Calibri"/>
+          <w:lang w:val="es-ES"/>
+        </w:rPr>
+        <w:t>.</w:t>
       </w:r>
     </w:p>
     <w:p>
@@ -4601,24 +4715,14 @@
           <w:lang w:val="es-ES"/>
         </w:rPr>
         <w:tab/>
-        <w:t>{{</w:t>
-      </w:r>
-      <w:r>
-        <w:rPr>
-          <w:rFonts w:eastAsia="MS Mincho" w:cs="Calibri"/>
-          <w:b/>
-          <w:bCs/>
-          <w:lang w:val="es-CO"/>
-        </w:rPr>
-        <w:t>NOMBRE DEL CAMPER</w:t>
-      </w:r>
-      <w:r>
-        <w:rPr>
-          <w:rFonts w:eastAsia="MS Mincho" w:cs="Calibri"/>
-          <w:b/>
-          <w:lang w:val="es-ES"/>
-        </w:rPr>
-        <w:t>}}</w:t>
+      </w:r>
+      <w:r>
+        <w:rPr>
+          <w:rFonts w:eastAsia="MS Mincho" w:cs="Calibri"/>
+          <w:b/>
+          <w:lang w:val="es-ES"/>
+        </w:rPr>
+        <w:t>{NOMBRE DEL CAMPER}</w:t>
       </w:r>
       <w:r>
         <w:rPr>
@@ -4659,18 +4763,10 @@
       <w:r>
         <w:rPr>
           <w:rFonts w:eastAsia="MS Mincho" w:cs="Calibri"/>
-          <w:bCs/>
+          <w:b/>
           <w:lang w:val="es-CO"/>
         </w:rPr>
-        <w:t>{{NUMERO DE CE</w:t>
-      </w:r>
-      <w:r>
-        <w:rPr>
-          <w:rFonts w:eastAsia="MS Mincho" w:cs="Calibri"/>
-          <w:bCs/>
-          <w:lang w:val="es-CO"/>
-        </w:rPr>
-        <w:t>DULA}}</w:t>
+        <w:t>{NUMERO DE CEDULA}</w:t>
       </w:r>
       <w:r>
         <w:rPr>
@@ -4716,6 +4812,8 @@
         <w:spacing w:after="0" w:line="276" w:lineRule="auto"/>
         <w:rPr>
           <w:rFonts w:eastAsia="MS Mincho" w:cs="Calibri"/>
+          <w:b/>
+          <w:bCs/>
           <w:lang w:val="es-ES"/>
         </w:rPr>
       </w:pPr>
@@ -4760,18 +4858,21 @@
           <w:lang w:val="es-ES"/>
         </w:rPr>
         <w:tab/>
-        <w:t>{{EMAIL</w:t>
-      </w:r>
-      <w:r>
-        <w:rPr>
-          <w:rFonts w:eastAsia="MS Mincho" w:cs="Calibri"/>
-          <w:lang w:val="es-ES"/>
-        </w:rPr>
-        <w:t xml:space="preserve"> CAMPER}}</w:t>
-      </w:r>
-      <w:r>
-        <w:rPr>
-          <w:rFonts w:eastAsia="MS Mincho" w:cs="Calibri"/>
+      </w:r>
+      <w:r>
+        <w:rPr>
+          <w:rFonts w:eastAsia="MS Mincho" w:cs="Calibri"/>
+          <w:b/>
+          <w:bCs/>
+          <w:lang w:val="es-ES"/>
+        </w:rPr>
+        <w:t>{EMAIL CAMPER}</w:t>
+      </w:r>
+      <w:r>
+        <w:rPr>
+          <w:rFonts w:eastAsia="MS Mincho" w:cs="Calibri"/>
+          <w:b/>
+          <w:bCs/>
           <w:lang w:val="es-ES"/>
         </w:rPr>
         <w:tab/>
@@ -5072,28 +5173,11 @@
           <w:b/>
           <w:lang w:val="es-ES"/>
         </w:rPr>
-        <w:t>{{</w:t>
-      </w:r>
-      <w:r>
-        <w:rPr>
-          <w:rFonts w:asciiTheme="minorHAnsi" w:eastAsia="Times New Roman" w:hAnsiTheme="minorHAnsi" w:cstheme="minorHAnsi"/>
-          <w:b/>
-          <w:lang w:val="es-ES"/>
-        </w:rPr>
-        <w:t>NOMBRE DEL CAMPER</w:t>
-      </w:r>
-      <w:r>
-        <w:rPr>
-          <w:b/>
-          <w:lang w:val="es-ES"/>
-        </w:rPr>
-        <w:t>}}</w:t>
-      </w:r>
-      <w:r>
-        <w:rPr>
-          <w:rFonts w:asciiTheme="minorHAnsi" w:eastAsia="Times New Roman" w:hAnsiTheme="minorHAnsi" w:cstheme="minorHAnsi"/>
-          <w:b/>
-          <w:bCs/>
+        <w:t>{NOMBRE DEL CAMPER}</w:t>
+      </w:r>
+      <w:r>
+        <w:rPr>
+          <w:b/>
           <w:lang w:val="es-ES"/>
         </w:rPr>
         <w:t xml:space="preserve">, </w:t>
@@ -5134,23 +5218,15 @@
       <w:r>
         <w:rPr>
           <w:rFonts w:eastAsia="MS Mincho" w:cs="Calibri"/>
-          <w:bCs/>
+          <w:b/>
           <w:lang w:val="es-CO"/>
         </w:rPr>
-        <w:t>{{NUMERO DE CE</w:t>
-      </w:r>
-      <w:r>
-        <w:rPr>
-          <w:rFonts w:eastAsia="MS Mincho" w:cs="Calibri"/>
-          <w:bCs/>
-          <w:lang w:val="es-CO"/>
-        </w:rPr>
-        <w:t>DULA}}</w:t>
-      </w:r>
-      <w:r>
-        <w:rPr>
-          <w:rFonts w:asciiTheme="minorHAnsi" w:eastAsia="Times New Roman" w:hAnsiTheme="minorHAnsi" w:cstheme="minorHAnsi"/>
-          <w:bCs/>
+        <w:t>{NUMERO DE CEDULA}</w:t>
+      </w:r>
+      <w:r>
+        <w:rPr>
+          <w:rFonts w:asciiTheme="minorHAnsi" w:eastAsia="Times New Roman" w:hAnsiTheme="minorHAnsi" w:cstheme="minorHAnsi"/>
+          <w:b/>
           <w:lang w:val="es-ES"/>
         </w:rPr>
         <w:t xml:space="preserve">, </w:t>
@@ -5411,13 +5487,13 @@
         <w:rPr>
           <w:lang w:val="es-ES"/>
         </w:rPr>
-        <w:t>a VEINT</w:t>
-      </w:r>
-      <w:r>
-        <w:rPr>
-          <w:lang w:val="es-ES"/>
-        </w:rPr>
-        <w:t>IDÓS</w:t>
+        <w:t xml:space="preserve">a </w:t>
+      </w:r>
+      <w:r>
+        <w:rPr>
+          <w:lang w:val="es-ES"/>
+        </w:rPr>
+        <w:t>VEINTITRÉS</w:t>
       </w:r>
       <w:r>
         <w:rPr>
@@ -5429,7 +5505,13 @@
         <w:rPr>
           <w:lang w:val="es-ES"/>
         </w:rPr>
-        <w:t>S DE PESOS MONEDA CORRIENTE ($22</w:t>
+        <w:t>S DE PESOS MONEDA CORRIENTE ($2</w:t>
+      </w:r>
+      <w:r>
+        <w:rPr>
+          <w:lang w:val="es-ES"/>
+        </w:rPr>
+        <w:t>3</w:t>
       </w:r>
       <w:r>
         <w:rPr>
@@ -5499,7 +5581,25 @@
         <w:rPr>
           <w:lang w:val="es-ES"/>
         </w:rPr>
-        <w:t xml:space="preserve">DOCE MILLONES DE PESOS (12.000.000,00) los cuales serán cancelados </w:t>
+        <w:t>TRECE</w:t>
+      </w:r>
+      <w:r>
+        <w:rPr>
+          <w:lang w:val="es-ES"/>
+        </w:rPr>
+        <w:t xml:space="preserve"> MILLONES DE PESOS (1</w:t>
+      </w:r>
+      <w:r>
+        <w:rPr>
+          <w:lang w:val="es-ES"/>
+        </w:rPr>
+        <w:t>3</w:t>
+      </w:r>
+      <w:r>
+        <w:rPr>
+          <w:lang w:val="es-ES"/>
+        </w:rPr>
+        <w:t xml:space="preserve">.000.000,00) los cuales serán cancelados </w:t>
       </w:r>
       <w:r>
         <w:rPr>
@@ -7016,7 +7116,82 @@
           <w:rFonts w:asciiTheme="minorHAnsi" w:hAnsiTheme="minorHAnsi" w:cstheme="minorHAnsi"/>
           <w:lang w:val="es-CO"/>
         </w:rPr>
-        <w:t>En constancia de aceptación, se firma por quienes intervinieron a los {{día}} días del mes de {{mes}} de {{año}}.</w:t>
+        <w:t xml:space="preserve">En constancia de aceptación, se firma por quienes intervinieron a los </w:t>
+      </w:r>
+      <w:r>
+        <w:rPr>
+          <w:rFonts w:eastAsia="Times New Roman" w:cs="Calibri"/>
+          <w:b/>
+          <w:bCs/>
+          <w:lang w:val="es-ES"/>
+        </w:rPr>
+        <w:t>{</w:t>
+      </w:r>
+      <w:proofErr w:type="spellStart"/>
+      <w:r>
+        <w:rPr>
+          <w:rFonts w:eastAsia="Times New Roman" w:cs="Calibri"/>
+          <w:b/>
+          <w:bCs/>
+          <w:lang w:val="es-ES"/>
+        </w:rPr>
+        <w:t>dia</w:t>
+      </w:r>
+      <w:proofErr w:type="spellEnd"/>
+      <w:r>
+        <w:rPr>
+          <w:rFonts w:eastAsia="Times New Roman" w:cs="Calibri"/>
+          <w:b/>
+          <w:bCs/>
+          <w:lang w:val="es-ES"/>
+        </w:rPr>
+        <w:t xml:space="preserve">} </w:t>
+      </w:r>
+      <w:r>
+        <w:rPr>
+          <w:rFonts w:asciiTheme="minorHAnsi" w:hAnsiTheme="minorHAnsi" w:cstheme="minorHAnsi"/>
+          <w:lang w:val="es-CO"/>
+        </w:rPr>
+        <w:t xml:space="preserve">días del mes de </w:t>
+      </w:r>
+      <w:r>
+        <w:rPr>
+          <w:rFonts w:eastAsia="Times New Roman" w:cs="Calibri"/>
+          <w:b/>
+          <w:bCs/>
+          <w:lang w:val="es-ES"/>
+        </w:rPr>
+        <w:t>{mes}</w:t>
+      </w:r>
+      <w:r>
+        <w:rPr>
+          <w:rFonts w:eastAsia="Times New Roman" w:cs="Calibri"/>
+          <w:lang w:val="es-ES"/>
+        </w:rPr>
+        <w:t xml:space="preserve"> </w:t>
+      </w:r>
+      <w:r>
+        <w:rPr>
+          <w:rFonts w:asciiTheme="minorHAnsi" w:hAnsiTheme="minorHAnsi" w:cstheme="minorHAnsi"/>
+          <w:lang w:val="es-CO"/>
+        </w:rPr>
+        <w:t xml:space="preserve">de </w:t>
+      </w:r>
+      <w:r>
+        <w:rPr>
+          <w:rFonts w:eastAsia="Times New Roman" w:cs="Calibri"/>
+          <w:b/>
+          <w:bCs/>
+          <w:lang w:val="es-ES"/>
+        </w:rPr>
+        <w:t>{ano}</w:t>
+      </w:r>
+      <w:r>
+        <w:rPr>
+          <w:rFonts w:eastAsia="Times New Roman" w:cs="Calibri"/>
+          <w:lang w:val="es-ES"/>
+        </w:rPr>
+        <w:t>.</w:t>
       </w:r>
     </w:p>
     <w:p>
@@ -7128,23 +7303,15 @@
           <w:lang w:val="es-CO"/>
         </w:rPr>
         <w:tab/>
-        <w:t>{{</w:t>
-      </w:r>
-      <w:r>
-        <w:rPr>
-          <w:rFonts w:asciiTheme="minorHAnsi" w:hAnsiTheme="minorHAnsi" w:cstheme="minorHAnsi"/>
-          <w:b/>
-          <w:bCs/>
-          <w:lang w:val="es-MX"/>
-        </w:rPr>
-        <w:t>NOMBRE DEL CAMPER</w:t>
-      </w:r>
-      <w:r>
-        <w:rPr>
-          <w:rFonts w:asciiTheme="minorHAnsi" w:hAnsiTheme="minorHAnsi" w:cstheme="minorHAnsi"/>
+      </w:r>
+      <w:r>
+        <w:rPr>
+          <w:rFonts w:asciiTheme="minorHAnsi" w:hAnsiTheme="minorHAnsi" w:cstheme="minorHAnsi"/>
+          <w:b/>
+          <w:bCs/>
           <w:lang w:val="es-CO"/>
         </w:rPr>
-        <w:t>}}</w:t>
+        <w:t>{NOMBRE DEL CAMPER}</w:t>
       </w:r>
       <w:r>
         <w:rPr>
@@ -7185,18 +7352,10 @@
       <w:r>
         <w:rPr>
           <w:rFonts w:eastAsia="MS Mincho" w:cs="Calibri"/>
-          <w:bCs/>
+          <w:b/>
           <w:lang w:val="es-CO"/>
         </w:rPr>
-        <w:t>{{NUMERO DE CE</w:t>
-      </w:r>
-      <w:r>
-        <w:rPr>
-          <w:rFonts w:eastAsia="MS Mincho" w:cs="Calibri"/>
-          <w:bCs/>
-          <w:lang w:val="es-CO"/>
-        </w:rPr>
-        <w:t>DULA}}</w:t>
+        <w:t>{NUMERO DE CEDULA}</w:t>
       </w:r>
       <w:r>
         <w:rPr>
@@ -7250,6 +7409,8 @@
         <w:spacing w:line="276" w:lineRule="auto"/>
         <w:rPr>
           <w:rFonts w:asciiTheme="minorHAnsi" w:hAnsiTheme="minorHAnsi" w:cstheme="minorHAnsi"/>
+          <w:b/>
+          <w:bCs/>
           <w:lang w:val="es-CO"/>
         </w:rPr>
       </w:pPr>
@@ -7298,27 +7459,17 @@
       <w:r>
         <w:rPr>
           <w:rFonts w:asciiTheme="minorHAnsi" w:hAnsiTheme="minorHAnsi" w:cstheme="minorHAnsi"/>
+          <w:b/>
+          <w:bCs/>
           <w:lang w:val="es-CO"/>
         </w:rPr>
-        <w:t>{{</w:t>
-      </w:r>
-      <w:r>
-        <w:rPr>
-          <w:rFonts w:asciiTheme="minorHAnsi" w:hAnsiTheme="minorHAnsi" w:cstheme="minorHAnsi"/>
-          <w:lang w:val="es-CO"/>
-        </w:rPr>
-        <w:t>EMAIL</w:t>
-      </w:r>
-      <w:r>
-        <w:rPr>
-          <w:rFonts w:asciiTheme="minorHAnsi" w:hAnsiTheme="minorHAnsi" w:cstheme="minorHAnsi"/>
-          <w:lang w:val="es-CO"/>
-        </w:rPr>
-        <w:t xml:space="preserve"> CAMPER}}</w:t>
-      </w:r>
-      <w:r>
-        <w:rPr>
-          <w:rFonts w:asciiTheme="minorHAnsi" w:hAnsiTheme="minorHAnsi" w:cstheme="minorHAnsi"/>
+        <w:t>{EMAIL CAMPER}</w:t>
+      </w:r>
+      <w:r>
+        <w:rPr>
+          <w:rFonts w:asciiTheme="minorHAnsi" w:hAnsiTheme="minorHAnsi" w:cstheme="minorHAnsi"/>
+          <w:b/>
+          <w:bCs/>
           <w:lang w:val="es-CO"/>
         </w:rPr>
         <w:tab/>
@@ -7330,6 +7481,7 @@
         <w:spacing w:line="276" w:lineRule="auto"/>
         <w:rPr>
           <w:rFonts w:asciiTheme="minorHAnsi" w:hAnsiTheme="minorHAnsi" w:cstheme="minorHAnsi"/>
+          <w:u w:val="single"/>
           <w:lang w:val="es-CO"/>
         </w:rPr>
       </w:pPr>
@@ -7503,8 +7655,6 @@
           <w:lang w:val="es-CO"/>
         </w:rPr>
       </w:pPr>
-      <w:bookmarkStart w:id="0" w:name="_GoBack"/>
-      <w:bookmarkEnd w:id="0"/>
     </w:p>
     <w:p>
       <w:pPr>
@@ -7537,16 +7687,11 @@
       <w:r>
         <w:rPr>
           <w:rFonts w:asciiTheme="minorHAnsi" w:hAnsiTheme="minorHAnsi" w:cstheme="minorHAnsi"/>
-          <w:lang w:val="es-MX"/>
-        </w:rPr>
-        <w:t>{{NUM</w:t>
-      </w:r>
-      <w:r>
-        <w:rPr>
-          <w:rFonts w:asciiTheme="minorHAnsi" w:hAnsiTheme="minorHAnsi" w:cstheme="minorHAnsi"/>
-          <w:lang w:val="es-MX"/>
-        </w:rPr>
-        <w:t>ERO DE PAGARÉ}}</w:t>
+          <w:b/>
+          <w:bCs/>
+          <w:lang w:val="es-MX"/>
+        </w:rPr>
+        <w:t>{NUMERO DE PAGARE}</w:t>
       </w:r>
     </w:p>
     <w:p>
@@ -7564,13 +7709,17 @@
       <w:r>
         <w:rPr>
           <w:rFonts w:asciiTheme="minorHAnsi" w:hAnsiTheme="minorHAnsi" w:cstheme="minorHAnsi"/>
-          <w:lang w:val="es-MX"/>
-        </w:rPr>
-        <w:t>{{NOMBRE CAMPER}}</w:t>
-      </w:r>
-      <w:r>
-        <w:rPr>
-          <w:rFonts w:asciiTheme="minorHAnsi" w:hAnsiTheme="minorHAnsi" w:cstheme="minorHAnsi"/>
+          <w:b/>
+          <w:bCs/>
+          <w:lang w:val="es-MX"/>
+        </w:rPr>
+        <w:t>{NOMBRE DEL CAMPER}</w:t>
+      </w:r>
+      <w:r>
+        <w:rPr>
+          <w:rFonts w:asciiTheme="minorHAnsi" w:hAnsiTheme="minorHAnsi" w:cstheme="minorHAnsi"/>
+          <w:b/>
+          <w:bCs/>
           <w:lang w:val="es-MX"/>
         </w:rPr>
         <w:t xml:space="preserve">, </w:t>
@@ -7598,55 +7747,32 @@
       <w:r>
         <w:rPr>
           <w:rFonts w:asciiTheme="minorHAnsi" w:hAnsiTheme="minorHAnsi" w:cstheme="minorHAnsi"/>
-          <w:bCs/>
-          <w:lang w:val="es-MX"/>
-        </w:rPr>
-        <w:t>{{NUMERO DE CEDULA}}</w:t>
-      </w:r>
-      <w:r>
-        <w:rPr>
-          <w:rFonts w:asciiTheme="minorHAnsi" w:hAnsiTheme="minorHAnsi" w:cstheme="minorHAnsi"/>
-          <w:lang w:val="es-MX"/>
-        </w:rPr>
-        <w:t xml:space="preserve">, actuando en nombre propio, con domicilio en el municipio de </w:t>
-      </w:r>
-      <w:r>
-        <w:rPr>
-          <w:rFonts w:asciiTheme="minorHAnsi" w:hAnsiTheme="minorHAnsi" w:cstheme="minorHAnsi"/>
-          <w:bCs/>
-          <w:lang w:val="es-MX"/>
-        </w:rPr>
-        <w:t>{{</w:t>
-      </w:r>
-      <w:r>
-        <w:rPr>
-          <w:rFonts w:asciiTheme="minorHAnsi" w:hAnsiTheme="minorHAnsi" w:cstheme="minorHAnsi"/>
-          <w:bCs/>
-          <w:lang w:val="es-MX"/>
-        </w:rPr>
-        <w:t>LUGAR DE DOMICILIO</w:t>
-      </w:r>
-      <w:r>
-        <w:rPr>
-          <w:rFonts w:asciiTheme="minorHAnsi" w:hAnsiTheme="minorHAnsi" w:cstheme="minorHAnsi"/>
-          <w:bCs/>
-          <w:lang w:val="es-MX"/>
-        </w:rPr>
-        <w:t>}}</w:t>
-      </w:r>
-      <w:r>
-        <w:rPr>
-          <w:rFonts w:asciiTheme="minorHAnsi" w:hAnsiTheme="minorHAnsi" w:cstheme="minorHAnsi"/>
-          <w:lang w:val="es-MX"/>
-        </w:rPr>
-        <w:t>,</w:t>
-      </w:r>
-      <w:r>
-        <w:rPr>
-          <w:rFonts w:asciiTheme="minorHAnsi" w:hAnsiTheme="minorHAnsi" w:cstheme="minorHAnsi"/>
-          <w:lang w:val="es-MX"/>
-        </w:rPr>
-        <w:t xml:space="preserve"> Santander</w:t>
+          <w:b/>
+          <w:lang w:val="es-MX"/>
+        </w:rPr>
+        <w:t>{NUMERO DE CEDULA},</w:t>
+      </w:r>
+      <w:r>
+        <w:rPr>
+          <w:rFonts w:asciiTheme="minorHAnsi" w:hAnsiTheme="minorHAnsi" w:cstheme="minorHAnsi"/>
+          <w:lang w:val="es-MX"/>
+        </w:rPr>
+        <w:t xml:space="preserve"> actuando en nombre propio, con domicilio en el municipio de </w:t>
+      </w:r>
+      <w:r>
+        <w:rPr>
+          <w:rFonts w:asciiTheme="minorHAnsi" w:hAnsiTheme="minorHAnsi" w:cstheme="minorHAnsi"/>
+          <w:b/>
+          <w:lang w:val="es-MX"/>
+        </w:rPr>
+        <w:t xml:space="preserve">{LUGAR DE DOMICILIO}, </w:t>
+      </w:r>
+      <w:r>
+        <w:rPr>
+          <w:rFonts w:asciiTheme="minorHAnsi" w:hAnsiTheme="minorHAnsi" w:cstheme="minorHAnsi"/>
+          <w:lang w:val="es-MX"/>
+        </w:rPr>
+        <w:t>Santander</w:t>
       </w:r>
       <w:r>
         <w:rPr>
@@ -8064,7 +8190,7 @@
           <w:b/>
           <w:lang w:val="es-MX"/>
         </w:rPr>
-        <w:t>{{NOMBRE CAMPER}}</w:t>
+        <w:t>{NOMBRE DEL CAMPER}</w:t>
       </w:r>
     </w:p>
     <w:p>
@@ -8097,7 +8223,7 @@
           <w:bCs/>
           <w:lang w:val="es-MX"/>
         </w:rPr>
-        <w:t>{{NUMERO DE CEDULA}}</w:t>
+        <w:t>{NUMERO DE CEDULA}</w:t>
       </w:r>
     </w:p>
     <w:p>
@@ -8105,11 +8231,13 @@
         <w:pStyle w:val="Sinespaciado"/>
         <w:rPr>
           <w:rFonts w:asciiTheme="minorHAnsi" w:hAnsiTheme="minorHAnsi" w:cstheme="minorHAnsi"/>
-        </w:rPr>
-      </w:pPr>
-      <w:r>
-        <w:rPr>
-          <w:rFonts w:asciiTheme="minorHAnsi" w:hAnsiTheme="minorHAnsi" w:cstheme="minorHAnsi"/>
+          <w:lang w:val="es-CO"/>
+        </w:rPr>
+      </w:pPr>
+      <w:r>
+        <w:rPr>
+          <w:rFonts w:asciiTheme="minorHAnsi" w:hAnsiTheme="minorHAnsi" w:cstheme="minorHAnsi"/>
+          <w:lang w:val="es-CO"/>
         </w:rPr>
         <w:t xml:space="preserve">Email: </w:t>
       </w:r>
@@ -8118,7 +8246,7 @@
           <w:rFonts w:asciiTheme="minorHAnsi" w:hAnsiTheme="minorHAnsi" w:cstheme="minorHAnsi"/>
           <w:b/>
         </w:rPr>
-        <w:t>{{EMAIL CAMPER}}</w:t>
+        <w:t>{EMAIL CAMPER}</w:t>
       </w:r>
     </w:p>
     <w:p>
@@ -8127,6 +8255,7 @@
         <w:jc w:val="both"/>
         <w:rPr>
           <w:rFonts w:asciiTheme="minorHAnsi" w:hAnsiTheme="minorHAnsi" w:cstheme="minorHAnsi"/>
+          <w:lang w:val="es-CO"/>
         </w:rPr>
       </w:pPr>
     </w:p>
@@ -8136,6 +8265,7 @@
         <w:jc w:val="both"/>
         <w:rPr>
           <w:rFonts w:asciiTheme="minorHAnsi" w:hAnsiTheme="minorHAnsi" w:cstheme="minorHAnsi"/>
+          <w:lang w:val="es-CO"/>
         </w:rPr>
       </w:pPr>
     </w:p>
@@ -8145,6 +8275,7 @@
         <w:jc w:val="both"/>
         <w:rPr>
           <w:rFonts w:asciiTheme="minorHAnsi" w:hAnsiTheme="minorHAnsi" w:cstheme="minorHAnsi"/>
+          <w:lang w:val="es-CO"/>
         </w:rPr>
       </w:pPr>
     </w:p>
@@ -8202,7 +8333,8 @@
         <w:rPr>
           <w:rFonts w:asciiTheme="minorHAnsi" w:hAnsiTheme="minorHAnsi" w:cstheme="minorHAnsi"/>
           <w:b/>
-          <w:lang w:val="es-MX"/>
+          <w:bCs/>
+          <w:lang w:val="es-MX" w:eastAsia="es-CO"/>
         </w:rPr>
       </w:pPr>
       <w:r>
@@ -8229,20 +8361,8 @@
           <w:b/>
           <w:lang w:val="es-MX"/>
         </w:rPr>
-        <w:t>{{NÚMERO DE PAGARÉ}}</w:t>
-      </w:r>
-    </w:p>
-    <w:p>
-      <w:pPr>
-        <w:spacing w:line="276" w:lineRule="auto"/>
-        <w:jc w:val="center"/>
-        <w:rPr>
-          <w:rFonts w:asciiTheme="minorHAnsi" w:hAnsiTheme="minorHAnsi" w:cstheme="minorHAnsi"/>
-          <w:b/>
-          <w:bCs/>
-          <w:lang w:val="es-MX" w:eastAsia="es-CO"/>
-        </w:rPr>
-      </w:pPr>
+        <w:t>{NUMERO DE PAGARE}</w:t>
+      </w:r>
     </w:p>
     <w:p>
       <w:pPr>
@@ -8259,14 +8379,22 @@
           <w:b/>
           <w:lang w:val="es-MX"/>
         </w:rPr>
-        <w:t>{{NOMBRE CAMPER}}</w:t>
-      </w:r>
-      <w:r>
-        <w:rPr>
-          <w:rFonts w:asciiTheme="minorHAnsi" w:hAnsiTheme="minorHAnsi" w:cstheme="minorHAnsi"/>
-          <w:lang w:val="es-MX"/>
-        </w:rPr>
-        <w:t>, identificado</w:t>
+        <w:t>{NOMBRE DEL CAMPER}</w:t>
+      </w:r>
+      <w:r>
+        <w:rPr>
+          <w:rFonts w:asciiTheme="minorHAnsi" w:hAnsiTheme="minorHAnsi" w:cstheme="minorHAnsi"/>
+          <w:b/>
+          <w:lang w:val="es-MX"/>
+        </w:rPr>
+        <w:t xml:space="preserve">, </w:t>
+      </w:r>
+      <w:r>
+        <w:rPr>
+          <w:rFonts w:asciiTheme="minorHAnsi" w:hAnsiTheme="minorHAnsi" w:cstheme="minorHAnsi"/>
+          <w:lang w:val="es-MX"/>
+        </w:rPr>
+        <w:t>identificado</w:t>
       </w:r>
       <w:r>
         <w:rPr>
@@ -8298,14 +8426,21 @@
           <w:bCs/>
           <w:lang w:val="es-MX"/>
         </w:rPr>
-        <w:t>{{NUMERO DE CEDULA}}</w:t>
-      </w:r>
-      <w:r>
-        <w:rPr>
-          <w:rFonts w:asciiTheme="minorHAnsi" w:hAnsiTheme="minorHAnsi" w:cstheme="minorHAnsi"/>
-          <w:lang w:val="es-MX"/>
-        </w:rPr>
-        <w:t xml:space="preserve"> obrando en nombre propio, con domicilio </w:t>
+        <w:t>{NUMERO DE CEDULA}</w:t>
+      </w:r>
+      <w:r>
+        <w:rPr>
+          <w:rFonts w:asciiTheme="minorHAnsi" w:hAnsiTheme="minorHAnsi" w:cstheme="minorHAnsi"/>
+          <w:lang w:val="es-MX"/>
+        </w:rPr>
+        <w:t xml:space="preserve"> </w:t>
+      </w:r>
+      <w:r>
+        <w:rPr>
+          <w:rFonts w:asciiTheme="minorHAnsi" w:hAnsiTheme="minorHAnsi" w:cstheme="minorHAnsi"/>
+          <w:lang w:val="es-MX"/>
+        </w:rPr>
+        <w:t xml:space="preserve">obrando en nombre propio, con domicilio </w:t>
       </w:r>
       <w:r>
         <w:rPr>
@@ -8321,14 +8456,14 @@
           <w:bCs/>
           <w:lang w:val="es-MX"/>
         </w:rPr>
-        <w:t>{{LUGAR DE DOMICILIO}}</w:t>
-      </w:r>
-      <w:r>
-        <w:rPr>
-          <w:rFonts w:asciiTheme="minorHAnsi" w:hAnsiTheme="minorHAnsi" w:cstheme="minorHAnsi"/>
-          <w:lang w:val="es-MX"/>
-        </w:rPr>
-        <w:t xml:space="preserve">, quien en adelante se denominará el </w:t>
+        <w:t xml:space="preserve">{LUGAR DE DOMICILIO}, </w:t>
+      </w:r>
+      <w:r>
+        <w:rPr>
+          <w:rFonts w:asciiTheme="minorHAnsi" w:hAnsiTheme="minorHAnsi" w:cstheme="minorHAnsi"/>
+          <w:lang w:val="es-MX"/>
+        </w:rPr>
+        <w:t xml:space="preserve">quien en adelante se denominará el </w:t>
       </w:r>
       <w:r>
         <w:rPr>
@@ -8464,22 +8599,22 @@
           <w:b/>
           <w:lang w:val="es-MX"/>
         </w:rPr>
-        <w:t>{{NÚUERO DE PAGARE</w:t>
-      </w:r>
-      <w:r>
-        <w:rPr>
-          <w:rFonts w:asciiTheme="minorHAnsi" w:hAnsiTheme="minorHAnsi" w:cstheme="minorHAnsi"/>
-          <w:b/>
-          <w:lang w:val="es-MX"/>
-        </w:rPr>
-        <w:t>}}</w:t>
-      </w:r>
-      <w:r>
-        <w:rPr>
-          <w:rFonts w:asciiTheme="minorHAnsi" w:hAnsiTheme="minorHAnsi" w:cstheme="minorHAnsi"/>
-          <w:lang w:val="es-MX"/>
-        </w:rPr>
-        <w:t xml:space="preserve"> suscrito en su favor, </w:t>
+        <w:t>{NUMERO DE PAGARE}</w:t>
+      </w:r>
+      <w:r>
+        <w:rPr>
+          <w:rFonts w:asciiTheme="minorHAnsi" w:hAnsiTheme="minorHAnsi" w:cstheme="minorHAnsi"/>
+          <w:b/>
+          <w:lang w:val="es-MX"/>
+        </w:rPr>
+        <w:t xml:space="preserve"> </w:t>
+      </w:r>
+      <w:r>
+        <w:rPr>
+          <w:rFonts w:asciiTheme="minorHAnsi" w:hAnsiTheme="minorHAnsi" w:cstheme="minorHAnsi"/>
+          <w:lang w:val="es-MX"/>
+        </w:rPr>
+        <w:t xml:space="preserve">suscrito en su favor, </w:t>
       </w:r>
       <w:r>
         <w:rPr>
@@ -8663,22 +8798,22 @@
           <w:b/>
           <w:lang w:val="es-MX"/>
         </w:rPr>
-        <w:t>{{NUMERO DE PAGARE</w:t>
-      </w:r>
-      <w:r>
-        <w:rPr>
-          <w:rFonts w:asciiTheme="minorHAnsi" w:hAnsiTheme="minorHAnsi" w:cstheme="minorHAnsi"/>
-          <w:b/>
-          <w:lang w:val="es-MX"/>
-        </w:rPr>
-        <w:t>}}</w:t>
-      </w:r>
-      <w:r>
-        <w:rPr>
-          <w:rFonts w:asciiTheme="minorHAnsi" w:hAnsiTheme="minorHAnsi" w:cstheme="minorHAnsi"/>
-          <w:lang w:val="es-MX"/>
-        </w:rPr>
-        <w:t xml:space="preserve">, representará o será igual al monto total de las obligaciones que hubiera adquirido o adquiriera en el futuro y que esté debiendo a </w:t>
+        <w:t>{NUMERO DE PAGARE}</w:t>
+      </w:r>
+      <w:r>
+        <w:rPr>
+          <w:rFonts w:asciiTheme="minorHAnsi" w:hAnsiTheme="minorHAnsi" w:cstheme="minorHAnsi"/>
+          <w:b/>
+          <w:lang w:val="es-MX"/>
+        </w:rPr>
+        <w:t xml:space="preserve">, </w:t>
+      </w:r>
+      <w:r>
+        <w:rPr>
+          <w:rFonts w:asciiTheme="minorHAnsi" w:hAnsiTheme="minorHAnsi" w:cstheme="minorHAnsi"/>
+          <w:lang w:val="es-MX"/>
+        </w:rPr>
+        <w:t xml:space="preserve">representará o será igual al monto total de las obligaciones que hubiera adquirido o adquiriera en el futuro y que esté debiendo a </w:t>
       </w:r>
       <w:r>
         <w:rPr>
@@ -8802,7 +8937,6 @@
           <w:rFonts w:asciiTheme="minorHAnsi" w:hAnsiTheme="minorHAnsi" w:cstheme="minorHAnsi"/>
           <w:lang w:val="es-MX"/>
         </w:rPr>
-        <w:lastRenderedPageBreak/>
         <w:t xml:space="preserve">La fecha de vencimiento del Pagaré será la que indique </w:t>
       </w:r>
       <w:r>
@@ -8840,6 +8974,7 @@
           <w:rFonts w:asciiTheme="minorHAnsi" w:hAnsiTheme="minorHAnsi" w:cstheme="minorHAnsi"/>
           <w:lang w:val="es-MX"/>
         </w:rPr>
+        <w:lastRenderedPageBreak/>
         <w:t xml:space="preserve">Los intereses corrientes o de mora que se indiquen en el Pagaré, serán los que tenga establecidos para estos eventos </w:t>
       </w:r>
       <w:r>
@@ -9005,7 +9140,7 @@
           <w:b/>
           <w:lang w:val="es-MX"/>
         </w:rPr>
-        <w:t>{{NOMBRE CAMPER}}</w:t>
+        <w:t>{NOMBRE DEL CAMPER}</w:t>
       </w:r>
       <w:r>
         <w:rPr>
@@ -9032,6 +9167,50 @@
       <w:r>
         <w:rPr>
           <w:rFonts w:asciiTheme="minorHAnsi" w:hAnsiTheme="minorHAnsi" w:cstheme="minorHAnsi"/>
+          <w:b/>
+          <w:bCs/>
+          <w:lang w:val="es-MX"/>
+        </w:rPr>
+        <w:t>YESENIA MATILDE MERCHÁN PINZÓN</w:t>
+      </w:r>
+    </w:p>
+    <w:p>
+      <w:pPr>
+        <w:pStyle w:val="Sinespaciado"/>
+        <w:rPr>
+          <w:rFonts w:asciiTheme="minorHAnsi" w:hAnsiTheme="minorHAnsi" w:cstheme="minorHAnsi"/>
+          <w:bCs/>
+          <w:lang w:val="es-MX"/>
+        </w:rPr>
+      </w:pPr>
+      <w:r>
+        <w:rPr>
+          <w:rFonts w:asciiTheme="minorHAnsi" w:hAnsiTheme="minorHAnsi" w:cstheme="minorHAnsi"/>
+          <w:bCs/>
+          <w:lang w:val="es-MX"/>
+        </w:rPr>
+        <w:t>C.C. No.</w:t>
+      </w:r>
+      <w:r>
+        <w:rPr>
+          <w:rFonts w:asciiTheme="minorHAnsi" w:hAnsiTheme="minorHAnsi" w:cstheme="minorHAnsi"/>
+          <w:bCs/>
+          <w:lang w:val="es-MX"/>
+        </w:rPr>
+        <w:t xml:space="preserve"> </w:t>
+      </w:r>
+      <w:r>
+        <w:rPr>
+          <w:rFonts w:asciiTheme="minorHAnsi" w:hAnsiTheme="minorHAnsi" w:cstheme="minorHAnsi"/>
+          <w:b/>
+          <w:lang w:val="es-MX"/>
+        </w:rPr>
+        <w:t>{NUMERO DE CEDULA}</w:t>
+      </w:r>
+      <w:r>
+        <w:rPr>
+          <w:rFonts w:asciiTheme="minorHAnsi" w:hAnsiTheme="minorHAnsi" w:cstheme="minorHAnsi"/>
+          <w:b/>
           <w:lang w:val="es-MX"/>
         </w:rPr>
         <w:tab/>
@@ -9039,20 +9218,32 @@
       <w:r>
         <w:rPr>
           <w:rFonts w:asciiTheme="minorHAnsi" w:hAnsiTheme="minorHAnsi" w:cstheme="minorHAnsi"/>
-          <w:b/>
-          <w:bCs/>
-          <w:lang w:val="es-MX"/>
-        </w:rPr>
-        <w:t>YESENIA MATILDE MERCHÁN PINZÓN</w:t>
-      </w:r>
-      <w:r>
-        <w:rPr>
-          <w:rFonts w:asciiTheme="minorHAnsi" w:hAnsiTheme="minorHAnsi" w:cstheme="minorHAnsi"/>
-          <w:b/>
           <w:lang w:val="es-MX"/>
         </w:rPr>
         <w:tab/>
       </w:r>
+      <w:r>
+        <w:rPr>
+          <w:rFonts w:asciiTheme="minorHAnsi" w:hAnsiTheme="minorHAnsi" w:cstheme="minorHAnsi"/>
+          <w:lang w:val="es-MX"/>
+        </w:rPr>
+        <w:tab/>
+      </w:r>
+      <w:r>
+        <w:rPr>
+          <w:rFonts w:asciiTheme="minorHAnsi" w:hAnsiTheme="minorHAnsi" w:cstheme="minorHAnsi"/>
+          <w:bCs/>
+          <w:lang w:val="es-MX"/>
+        </w:rPr>
+        <w:t xml:space="preserve">C.C. No. </w:t>
+      </w:r>
+      <w:r>
+        <w:rPr>
+          <w:rFonts w:asciiTheme="minorHAnsi" w:hAnsiTheme="minorHAnsi" w:cstheme="minorHAnsi"/>
+          <w:lang w:val="es-MX"/>
+        </w:rPr>
+        <w:t xml:space="preserve">1.065.866.876 </w:t>
+      </w:r>
     </w:p>
     <w:p>
       <w:pPr>
@@ -9066,94 +9257,15 @@
       <w:r>
         <w:rPr>
           <w:rFonts w:asciiTheme="minorHAnsi" w:hAnsiTheme="minorHAnsi" w:cstheme="minorHAnsi"/>
-          <w:bCs/>
-          <w:lang w:val="es-MX"/>
-        </w:rPr>
-        <w:t>C.C. No.</w:t>
-      </w:r>
-      <w:r>
-        <w:rPr>
-          <w:rFonts w:asciiTheme="minorHAnsi" w:hAnsiTheme="minorHAnsi" w:cstheme="minorHAnsi"/>
-          <w:bCs/>
-          <w:lang w:val="es-MX"/>
-        </w:rPr>
-        <w:t xml:space="preserve"> </w:t>
-      </w:r>
-      <w:r>
-        <w:rPr>
-          <w:rFonts w:asciiTheme="minorHAnsi" w:hAnsiTheme="minorHAnsi" w:cstheme="minorHAnsi"/>
-          <w:bCs/>
-          <w:lang w:val="es-MX"/>
-        </w:rPr>
-        <w:t>{{NUMERO DE CEDULA}}</w:t>
-      </w:r>
-      <w:r>
-        <w:rPr>
-          <w:rFonts w:asciiTheme="minorHAnsi" w:hAnsiTheme="minorHAnsi" w:cstheme="minorHAnsi"/>
-          <w:lang w:val="es-MX"/>
-        </w:rPr>
-        <w:tab/>
-      </w:r>
-      <w:r>
-        <w:rPr>
-          <w:rFonts w:asciiTheme="minorHAnsi" w:hAnsiTheme="minorHAnsi" w:cstheme="minorHAnsi"/>
-          <w:lang w:val="es-MX"/>
-        </w:rPr>
-        <w:tab/>
-      </w:r>
-      <w:r>
-        <w:rPr>
-          <w:rFonts w:asciiTheme="minorHAnsi" w:hAnsiTheme="minorHAnsi" w:cstheme="minorHAnsi"/>
-          <w:bCs/>
-          <w:lang w:val="es-MX"/>
-        </w:rPr>
-        <w:t xml:space="preserve">C.C. No. </w:t>
-      </w:r>
-      <w:r>
-        <w:rPr>
-          <w:rFonts w:asciiTheme="minorHAnsi" w:hAnsiTheme="minorHAnsi" w:cstheme="minorHAnsi"/>
-          <w:lang w:val="es-MX"/>
-        </w:rPr>
-        <w:t xml:space="preserve">1.065.866.876 </w:t>
-      </w:r>
-    </w:p>
-    <w:p>
-      <w:pPr>
-        <w:pStyle w:val="Sinespaciado"/>
-        <w:rPr>
-          <w:rFonts w:asciiTheme="minorHAnsi" w:hAnsiTheme="minorHAnsi" w:cstheme="minorHAnsi"/>
-          <w:bCs/>
-          <w:lang w:val="es-MX"/>
-        </w:rPr>
-      </w:pPr>
-      <w:r>
-        <w:rPr>
-          <w:rFonts w:asciiTheme="minorHAnsi" w:hAnsiTheme="minorHAnsi" w:cstheme="minorHAnsi"/>
-          <w:bCs/>
-          <w:lang w:val="es-MX"/>
-        </w:rPr>
-        <w:t>{{</w:t>
-      </w:r>
-      <w:r>
-        <w:rPr>
-          <w:rFonts w:asciiTheme="minorHAnsi" w:hAnsiTheme="minorHAnsi" w:cstheme="minorHAnsi"/>
-          <w:bCs/>
-          <w:lang w:val="es-MX"/>
-        </w:rPr>
-        <w:t>EMAIL</w:t>
-      </w:r>
-      <w:r>
-        <w:rPr>
-          <w:rFonts w:asciiTheme="minorHAnsi" w:hAnsiTheme="minorHAnsi" w:cstheme="minorHAnsi"/>
-          <w:bCs/>
-          <w:lang w:val="es-MX"/>
-        </w:rPr>
-        <w:t xml:space="preserve"> CAMPER}}</w:t>
-      </w:r>
-      <w:r>
-        <w:rPr>
-          <w:rFonts w:asciiTheme="minorHAnsi" w:hAnsiTheme="minorHAnsi" w:cstheme="minorHAnsi"/>
-          <w:bCs/>
+          <w:b/>
+          <w:lang w:val="es-MX"/>
+        </w:rPr>
+        <w:t>{EMAIL CAMPER}</w:t>
+      </w:r>
+      <w:r>
+        <w:rPr>
+          <w:rFonts w:asciiTheme="minorHAnsi" w:hAnsiTheme="minorHAnsi" w:cstheme="minorHAnsi"/>
+          <w:b/>
           <w:lang w:val="es-MX"/>
         </w:rPr>
         <w:tab/>
@@ -9300,7 +9412,7 @@
       </w:pPr>
     </w:p>
     <w:sectPr>
-      <w:headerReference w:type="default" r:id="rId14"/>
+      <w:headerReference w:type="default" r:id="rId17"/>
       <w:pgSz w:w="11906" w:h="16838" w:code="9"/>
       <w:pgMar w:top="1701" w:right="1701" w:bottom="1418" w:left="1701" w:header="708" w:footer="708" w:gutter="0"/>
       <w:cols w:space="708"/>
@@ -9311,7 +9423,7 @@
 </file>
 
 <file path=word/endnotes.xml><?xml version="1.0" encoding="utf-8"?>
-<w:endnotes xmlns:wpc="http://schemas.microsoft.com/office/word/2010/wordprocessingCanvas" xmlns:cx="http://schemas.microsoft.com/office/drawing/2014/chartex" xmlns:mc="http://schemas.openxmlformats.org/markup-compatibility/2006" xmlns:o="urn:schemas-microsoft-com:office:office" xmlns:r="http://schemas.openxmlformats.org/officeDocument/2006/relationships" xmlns:m="http://schemas.openxmlformats.org/officeDocument/2006/math" xmlns:v="urn:schemas-microsoft-com:vml" xmlns:wp14="http://schemas.microsoft.com/office/word/2010/wordprocessingDrawing" xmlns:wp="http://schemas.openxmlformats.org/drawingml/2006/wordprocessingDrawing" xmlns:w10="urn:schemas-microsoft-com:office:word" xmlns:w="http://schemas.openxmlformats.org/wordprocessingml/2006/main" xmlns:w14="http://schemas.microsoft.com/office/word/2010/wordml" xmlns:w15="http://schemas.microsoft.com/office/word/2012/wordml" xmlns:w16se="http://schemas.microsoft.com/office/word/2015/wordml/symex" xmlns:wpg="http://schemas.microsoft.com/office/word/2010/wordprocessingGroup" xmlns:wpi="http://schemas.microsoft.com/office/word/2010/wordprocessingInk" xmlns:wne="http://schemas.microsoft.com/office/word/2006/wordml" xmlns:wps="http://schemas.microsoft.com/office/word/2010/wordprocessingShape" mc:Ignorable="w14 w15 w16se wp14">
+<w:endnotes xmlns:wpc="http://schemas.microsoft.com/office/word/2010/wordprocessingCanvas" xmlns:cx="http://schemas.microsoft.com/office/drawing/2014/chartex" xmlns:cx1="http://schemas.microsoft.com/office/drawing/2015/9/8/chartex" xmlns:cx2="http://schemas.microsoft.com/office/drawing/2015/10/21/chartex" xmlns:cx3="http://schemas.microsoft.com/office/drawing/2016/5/9/chartex" xmlns:cx4="http://schemas.microsoft.com/office/drawing/2016/5/10/chartex" xmlns:cx5="http://schemas.microsoft.com/office/drawing/2016/5/11/chartex" xmlns:cx6="http://schemas.microsoft.com/office/drawing/2016/5/12/chartex" xmlns:cx7="http://schemas.microsoft.com/office/drawing/2016/5/13/chartex" xmlns:cx8="http://schemas.microsoft.com/office/drawing/2016/5/14/chartex" xmlns:mc="http://schemas.openxmlformats.org/markup-compatibility/2006" xmlns:aink="http://schemas.microsoft.com/office/drawing/2016/ink" xmlns:am3d="http://schemas.microsoft.com/office/drawing/2017/model3d" xmlns:o="urn:schemas-microsoft-com:office:office" xmlns:oel="http://schemas.microsoft.com/office/2019/extlst" xmlns:r="http://schemas.openxmlformats.org/officeDocument/2006/relationships" xmlns:m="http://schemas.openxmlformats.org/officeDocument/2006/math" xmlns:v="urn:schemas-microsoft-com:vml" xmlns:wp14="http://schemas.microsoft.com/office/word/2010/wordprocessingDrawing" xmlns:wp="http://schemas.openxmlformats.org/drawingml/2006/wordprocessingDrawing" xmlns:w10="urn:schemas-microsoft-com:office:word" xmlns:w="http://schemas.openxmlformats.org/wordprocessingml/2006/main" xmlns:w14="http://schemas.microsoft.com/office/word/2010/wordml" xmlns:w15="http://schemas.microsoft.com/office/word/2012/wordml" xmlns:w16cex="http://schemas.microsoft.com/office/word/2018/wordml/cex" xmlns:w16cid="http://schemas.microsoft.com/office/word/2016/wordml/cid" xmlns:w16="http://schemas.microsoft.com/office/word/2018/wordml" xmlns:w16du="http://schemas.microsoft.com/office/word/2023/wordml/word16du" xmlns:w16sdtdh="http://schemas.microsoft.com/office/word/2020/wordml/sdtdatahash" xmlns:w16sdtfl="http://schemas.microsoft.com/office/word/2024/wordml/sdtformatlock" xmlns:w16se="http://schemas.microsoft.com/office/word/2015/wordml/symex" xmlns:wpg="http://schemas.microsoft.com/office/word/2010/wordprocessingGroup" xmlns:wpi="http://schemas.microsoft.com/office/word/2010/wordprocessingInk" xmlns:wne="http://schemas.microsoft.com/office/word/2006/wordml" xmlns:wps="http://schemas.microsoft.com/office/word/2010/wordprocessingShape" mc:Ignorable="w14 w15 w16se w16cid w16 w16cex w16sdtdh w16sdtfl w16du wp14">
   <w:endnote w:type="separator" w:id="-1">
     <w:p>
       <w:pPr>
@@ -9336,7 +9448,7 @@
 </file>
 
 <file path=word/footnotes.xml><?xml version="1.0" encoding="utf-8"?>
-<w:footnotes xmlns:wpc="http://schemas.microsoft.com/office/word/2010/wordprocessingCanvas" xmlns:cx="http://schemas.microsoft.com/office/drawing/2014/chartex" xmlns:mc="http://schemas.openxmlformats.org/markup-compatibility/2006" xmlns:o="urn:schemas-microsoft-com:office:office" xmlns:r="http://schemas.openxmlformats.org/officeDocument/2006/relationships" xmlns:m="http://schemas.openxmlformats.org/officeDocument/2006/math" xmlns:v="urn:schemas-microsoft-com:vml" xmlns:wp14="http://schemas.microsoft.com/office/word/2010/wordprocessingDrawing" xmlns:wp="http://schemas.openxmlformats.org/drawingml/2006/wordprocessingDrawing" xmlns:w10="urn:schemas-microsoft-com:office:word" xmlns:w="http://schemas.openxmlformats.org/wordprocessingml/2006/main" xmlns:w14="http://schemas.microsoft.com/office/word/2010/wordml" xmlns:w15="http://schemas.microsoft.com/office/word/2012/wordml" xmlns:w16se="http://schemas.microsoft.com/office/word/2015/wordml/symex" xmlns:wpg="http://schemas.microsoft.com/office/word/2010/wordprocessingGroup" xmlns:wpi="http://schemas.microsoft.com/office/word/2010/wordprocessingInk" xmlns:wne="http://schemas.microsoft.com/office/word/2006/wordml" xmlns:wps="http://schemas.microsoft.com/office/word/2010/wordprocessingShape" mc:Ignorable="w14 w15 w16se wp14">
+<w:footnotes xmlns:wpc="http://schemas.microsoft.com/office/word/2010/wordprocessingCanvas" xmlns:cx="http://schemas.microsoft.com/office/drawing/2014/chartex" xmlns:cx1="http://schemas.microsoft.com/office/drawing/2015/9/8/chartex" xmlns:cx2="http://schemas.microsoft.com/office/drawing/2015/10/21/chartex" xmlns:cx3="http://schemas.microsoft.com/office/drawing/2016/5/9/chartex" xmlns:cx4="http://schemas.microsoft.com/office/drawing/2016/5/10/chartex" xmlns:cx5="http://schemas.microsoft.com/office/drawing/2016/5/11/chartex" xmlns:cx6="http://schemas.microsoft.com/office/drawing/2016/5/12/chartex" xmlns:cx7="http://schemas.microsoft.com/office/drawing/2016/5/13/chartex" xmlns:cx8="http://schemas.microsoft.com/office/drawing/2016/5/14/chartex" xmlns:mc="http://schemas.openxmlformats.org/markup-compatibility/2006" xmlns:aink="http://schemas.microsoft.com/office/drawing/2016/ink" xmlns:am3d="http://schemas.microsoft.com/office/drawing/2017/model3d" xmlns:o="urn:schemas-microsoft-com:office:office" xmlns:oel="http://schemas.microsoft.com/office/2019/extlst" xmlns:r="http://schemas.openxmlformats.org/officeDocument/2006/relationships" xmlns:m="http://schemas.openxmlformats.org/officeDocument/2006/math" xmlns:v="urn:schemas-microsoft-com:vml" xmlns:wp14="http://schemas.microsoft.com/office/word/2010/wordprocessingDrawing" xmlns:wp="http://schemas.openxmlformats.org/drawingml/2006/wordprocessingDrawing" xmlns:w10="urn:schemas-microsoft-com:office:word" xmlns:w="http://schemas.openxmlformats.org/wordprocessingml/2006/main" xmlns:w14="http://schemas.microsoft.com/office/word/2010/wordml" xmlns:w15="http://schemas.microsoft.com/office/word/2012/wordml" xmlns:w16cex="http://schemas.microsoft.com/office/word/2018/wordml/cex" xmlns:w16cid="http://schemas.microsoft.com/office/word/2016/wordml/cid" xmlns:w16="http://schemas.microsoft.com/office/word/2018/wordml" xmlns:w16du="http://schemas.microsoft.com/office/word/2023/wordml/word16du" xmlns:w16sdtdh="http://schemas.microsoft.com/office/word/2020/wordml/sdtdatahash" xmlns:w16sdtfl="http://schemas.microsoft.com/office/word/2024/wordml/sdtformatlock" xmlns:w16se="http://schemas.microsoft.com/office/word/2015/wordml/symex" xmlns:wpg="http://schemas.microsoft.com/office/word/2010/wordprocessingGroup" xmlns:wpi="http://schemas.microsoft.com/office/word/2010/wordprocessingInk" xmlns:wne="http://schemas.microsoft.com/office/word/2006/wordml" xmlns:wps="http://schemas.microsoft.com/office/word/2010/wordprocessingShape" mc:Ignorable="w14 w15 w16se w16cid w16 w16cex w16sdtdh w16sdtfl w16du wp14">
   <w:footnote w:type="separator" w:id="-1">
     <w:p>
       <w:pPr>
@@ -9361,7 +9473,7 @@
 </file>
 
 <file path=word/header1.xml><?xml version="1.0" encoding="utf-8"?>
-<w:hdr xmlns:wpc="http://schemas.microsoft.com/office/word/2010/wordprocessingCanvas" xmlns:cx="http://schemas.microsoft.com/office/drawing/2014/chartex" xmlns:mc="http://schemas.openxmlformats.org/markup-compatibility/2006" xmlns:o="urn:schemas-microsoft-com:office:office" xmlns:r="http://schemas.openxmlformats.org/officeDocument/2006/relationships" xmlns:m="http://schemas.openxmlformats.org/officeDocument/2006/math" xmlns:v="urn:schemas-microsoft-com:vml" xmlns:wp14="http://schemas.microsoft.com/office/word/2010/wordprocessingDrawing" xmlns:wp="http://schemas.openxmlformats.org/drawingml/2006/wordprocessingDrawing" xmlns:w10="urn:schemas-microsoft-com:office:word" xmlns:w="http://schemas.openxmlformats.org/wordprocessingml/2006/main" xmlns:w14="http://schemas.microsoft.com/office/word/2010/wordml" xmlns:w15="http://schemas.microsoft.com/office/word/2012/wordml" xmlns:w16se="http://schemas.microsoft.com/office/word/2015/wordml/symex" xmlns:wpg="http://schemas.microsoft.com/office/word/2010/wordprocessingGroup" xmlns:wpi="http://schemas.microsoft.com/office/word/2010/wordprocessingInk" xmlns:wne="http://schemas.microsoft.com/office/word/2006/wordml" xmlns:wps="http://schemas.microsoft.com/office/word/2010/wordprocessingShape" mc:Ignorable="w14 w15 w16se wp14">
+<w:hdr xmlns:wpc="http://schemas.microsoft.com/office/word/2010/wordprocessingCanvas" xmlns:cx="http://schemas.microsoft.com/office/drawing/2014/chartex" xmlns:cx1="http://schemas.microsoft.com/office/drawing/2015/9/8/chartex" xmlns:cx2="http://schemas.microsoft.com/office/drawing/2015/10/21/chartex" xmlns:cx3="http://schemas.microsoft.com/office/drawing/2016/5/9/chartex" xmlns:cx4="http://schemas.microsoft.com/office/drawing/2016/5/10/chartex" xmlns:cx5="http://schemas.microsoft.com/office/drawing/2016/5/11/chartex" xmlns:cx6="http://schemas.microsoft.com/office/drawing/2016/5/12/chartex" xmlns:cx7="http://schemas.microsoft.com/office/drawing/2016/5/13/chartex" xmlns:cx8="http://schemas.microsoft.com/office/drawing/2016/5/14/chartex" xmlns:mc="http://schemas.openxmlformats.org/markup-compatibility/2006" xmlns:aink="http://schemas.microsoft.com/office/drawing/2016/ink" xmlns:am3d="http://schemas.microsoft.com/office/drawing/2017/model3d" xmlns:o="urn:schemas-microsoft-com:office:office" xmlns:oel="http://schemas.microsoft.com/office/2019/extlst" xmlns:r="http://schemas.openxmlformats.org/officeDocument/2006/relationships" xmlns:m="http://schemas.openxmlformats.org/officeDocument/2006/math" xmlns:v="urn:schemas-microsoft-com:vml" xmlns:wp14="http://schemas.microsoft.com/office/word/2010/wordprocessingDrawing" xmlns:wp="http://schemas.openxmlformats.org/drawingml/2006/wordprocessingDrawing" xmlns:w10="urn:schemas-microsoft-com:office:word" xmlns:w="http://schemas.openxmlformats.org/wordprocessingml/2006/main" xmlns:w14="http://schemas.microsoft.com/office/word/2010/wordml" xmlns:w15="http://schemas.microsoft.com/office/word/2012/wordml" xmlns:w16cex="http://schemas.microsoft.com/office/word/2018/wordml/cex" xmlns:w16cid="http://schemas.microsoft.com/office/word/2016/wordml/cid" xmlns:w16="http://schemas.microsoft.com/office/word/2018/wordml" xmlns:w16du="http://schemas.microsoft.com/office/word/2023/wordml/word16du" xmlns:w16sdtdh="http://schemas.microsoft.com/office/word/2020/wordml/sdtdatahash" xmlns:w16sdtfl="http://schemas.microsoft.com/office/word/2024/wordml/sdtformatlock" xmlns:w16se="http://schemas.microsoft.com/office/word/2015/wordml/symex" xmlns:wpg="http://schemas.microsoft.com/office/word/2010/wordprocessingGroup" xmlns:wpi="http://schemas.microsoft.com/office/word/2010/wordprocessingInk" xmlns:wne="http://schemas.microsoft.com/office/word/2006/wordml" xmlns:wps="http://schemas.microsoft.com/office/word/2010/wordprocessingShape" mc:Ignorable="w14 w15 w16se w16cid w16 w16cex w16sdtdh w16sdtfl w16du wp14">
   <w:p>
     <w:pPr>
       <w:pStyle w:val="Encabezado"/>
@@ -9376,7 +9488,7 @@
         <w:noProof/>
       </w:rPr>
       <w:drawing>
-        <wp:anchor distT="0" distB="0" distL="114300" distR="114300" simplePos="0" relativeHeight="251658240" behindDoc="1" locked="0" layoutInCell="1" allowOverlap="1">
+        <wp:anchor distT="0" distB="0" distL="114300" distR="114300" simplePos="0" relativeHeight="251658240" behindDoc="1" locked="0" layoutInCell="1" allowOverlap="1" wp14:anchorId="13960D64" wp14:editId="7E8C7BAF">
           <wp:simplePos x="0" y="0"/>
           <wp:positionH relativeFrom="page">
             <wp:posOffset>14630</wp:posOffset>
@@ -9439,7 +9551,7 @@
 </file>
 
 <file path=word/numbering.xml><?xml version="1.0" encoding="utf-8"?>
-<w:numbering xmlns:wpc="http://schemas.microsoft.com/office/word/2010/wordprocessingCanvas" xmlns:cx="http://schemas.microsoft.com/office/drawing/2014/chartex" xmlns:mc="http://schemas.openxmlformats.org/markup-compatibility/2006" xmlns:o="urn:schemas-microsoft-com:office:office" xmlns:r="http://schemas.openxmlformats.org/officeDocument/2006/relationships" xmlns:m="http://schemas.openxmlformats.org/officeDocument/2006/math" xmlns:v="urn:schemas-microsoft-com:vml" xmlns:wp14="http://schemas.microsoft.com/office/word/2010/wordprocessingDrawing" xmlns:wp="http://schemas.openxmlformats.org/drawingml/2006/wordprocessingDrawing" xmlns:w10="urn:schemas-microsoft-com:office:word" xmlns:w="http://schemas.openxmlformats.org/wordprocessingml/2006/main" xmlns:w14="http://schemas.microsoft.com/office/word/2010/wordml" xmlns:w15="http://schemas.microsoft.com/office/word/2012/wordml" xmlns:w16se="http://schemas.microsoft.com/office/word/2015/wordml/symex" xmlns:wpg="http://schemas.microsoft.com/office/word/2010/wordprocessingGroup" xmlns:wpi="http://schemas.microsoft.com/office/word/2010/wordprocessingInk" xmlns:wne="http://schemas.microsoft.com/office/word/2006/wordml" xmlns:wps="http://schemas.microsoft.com/office/word/2010/wordprocessingShape" mc:Ignorable="w14 w15 w16se wp14">
+<w:numbering xmlns:wpc="http://schemas.microsoft.com/office/word/2010/wordprocessingCanvas" xmlns:cx="http://schemas.microsoft.com/office/drawing/2014/chartex" xmlns:cx1="http://schemas.microsoft.com/office/drawing/2015/9/8/chartex" xmlns:cx2="http://schemas.microsoft.com/office/drawing/2015/10/21/chartex" xmlns:cx3="http://schemas.microsoft.com/office/drawing/2016/5/9/chartex" xmlns:cx4="http://schemas.microsoft.com/office/drawing/2016/5/10/chartex" xmlns:cx5="http://schemas.microsoft.com/office/drawing/2016/5/11/chartex" xmlns:cx6="http://schemas.microsoft.com/office/drawing/2016/5/12/chartex" xmlns:cx7="http://schemas.microsoft.com/office/drawing/2016/5/13/chartex" xmlns:cx8="http://schemas.microsoft.com/office/drawing/2016/5/14/chartex" xmlns:mc="http://schemas.openxmlformats.org/markup-compatibility/2006" xmlns:aink="http://schemas.microsoft.com/office/drawing/2016/ink" xmlns:am3d="http://schemas.microsoft.com/office/drawing/2017/model3d" xmlns:o="urn:schemas-microsoft-com:office:office" xmlns:oel="http://schemas.microsoft.com/office/2019/extlst" xmlns:r="http://schemas.openxmlformats.org/officeDocument/2006/relationships" xmlns:m="http://schemas.openxmlformats.org/officeDocument/2006/math" xmlns:v="urn:schemas-microsoft-com:vml" xmlns:wp14="http://schemas.microsoft.com/office/word/2010/wordprocessingDrawing" xmlns:wp="http://schemas.openxmlformats.org/drawingml/2006/wordprocessingDrawing" xmlns:w10="urn:schemas-microsoft-com:office:word" xmlns:w="http://schemas.openxmlformats.org/wordprocessingml/2006/main" xmlns:w14="http://schemas.microsoft.com/office/word/2010/wordml" xmlns:w15="http://schemas.microsoft.com/office/word/2012/wordml" xmlns:w16cex="http://schemas.microsoft.com/office/word/2018/wordml/cex" xmlns:w16cid="http://schemas.microsoft.com/office/word/2016/wordml/cid" xmlns:w16="http://schemas.microsoft.com/office/word/2018/wordml" xmlns:w16du="http://schemas.microsoft.com/office/word/2023/wordml/word16du" xmlns:w16sdtdh="http://schemas.microsoft.com/office/word/2020/wordml/sdtdatahash" xmlns:w16sdtfl="http://schemas.microsoft.com/office/word/2024/wordml/sdtformatlock" xmlns:w16se="http://schemas.microsoft.com/office/word/2015/wordml/symex" xmlns:wpg="http://schemas.microsoft.com/office/word/2010/wordprocessingGroup" xmlns:wpi="http://schemas.microsoft.com/office/word/2010/wordprocessingInk" xmlns:wne="http://schemas.microsoft.com/office/word/2006/wordml" xmlns:wps="http://schemas.microsoft.com/office/word/2010/wordprocessingShape" mc:Ignorable="w14 w15 w16se w16cid w16 w16cex w16sdtdh w16sdtfl w16du wp14">
   <w:abstractNum w:abstractNumId="0" w15:restartNumberingAfterBreak="0">
     <w:nsid w:val="123231B7"/>
     <w:multiLevelType w:val="hybridMultilevel"/>
@@ -11198,59 +11310,59 @@
       </w:pPr>
     </w:lvl>
   </w:abstractNum>
-  <w:num w:numId="1">
+  <w:num w:numId="1" w16cid:durableId="1211042334">
     <w:abstractNumId w:val="8"/>
   </w:num>
-  <w:num w:numId="2">
+  <w:num w:numId="2" w16cid:durableId="1079713220">
     <w:abstractNumId w:val="7"/>
   </w:num>
-  <w:num w:numId="3">
+  <w:num w:numId="3" w16cid:durableId="160659801">
     <w:abstractNumId w:val="6"/>
   </w:num>
-  <w:num w:numId="4">
+  <w:num w:numId="4" w16cid:durableId="1286081860">
     <w:abstractNumId w:val="10"/>
   </w:num>
-  <w:num w:numId="5">
+  <w:num w:numId="5" w16cid:durableId="669717076">
     <w:abstractNumId w:val="0"/>
   </w:num>
-  <w:num w:numId="6">
+  <w:num w:numId="6" w16cid:durableId="79910522">
     <w:abstractNumId w:val="9"/>
   </w:num>
-  <w:num w:numId="7">
+  <w:num w:numId="7" w16cid:durableId="1980450366">
     <w:abstractNumId w:val="4"/>
   </w:num>
-  <w:num w:numId="8">
+  <w:num w:numId="8" w16cid:durableId="150872884">
     <w:abstractNumId w:val="3"/>
   </w:num>
-  <w:num w:numId="9">
+  <w:num w:numId="9" w16cid:durableId="1728259142">
     <w:abstractNumId w:val="13"/>
   </w:num>
-  <w:num w:numId="10">
+  <w:num w:numId="10" w16cid:durableId="1492940544">
     <w:abstractNumId w:val="2"/>
   </w:num>
-  <w:num w:numId="11">
+  <w:num w:numId="11" w16cid:durableId="2107070184">
     <w:abstractNumId w:val="5"/>
   </w:num>
-  <w:num w:numId="12">
+  <w:num w:numId="12" w16cid:durableId="1092626158">
     <w:abstractNumId w:val="11"/>
   </w:num>
-  <w:num w:numId="13">
+  <w:num w:numId="13" w16cid:durableId="1171674144">
     <w:abstractNumId w:val="1"/>
   </w:num>
-  <w:num w:numId="14">
+  <w:num w:numId="14" w16cid:durableId="677125770">
     <w:abstractNumId w:val="12"/>
   </w:num>
-  <w:num w:numId="15">
+  <w:num w:numId="15" w16cid:durableId="1538085465">
     <w:abstractNumId w:val="15"/>
   </w:num>
-  <w:num w:numId="16">
+  <w:num w:numId="16" w16cid:durableId="1859008141">
     <w:abstractNumId w:val="14"/>
   </w:num>
 </w:numbering>
 </file>
 
 <file path=word/styles.xml><?xml version="1.0" encoding="utf-8"?>
-<w:styles xmlns:mc="http://schemas.openxmlformats.org/markup-compatibility/2006" xmlns:r="http://schemas.openxmlformats.org/officeDocument/2006/relationships" xmlns:w="http://schemas.openxmlformats.org/wordprocessingml/2006/main" xmlns:w14="http://schemas.microsoft.com/office/word/2010/wordml" xmlns:w15="http://schemas.microsoft.com/office/word/2012/wordml" xmlns:w16se="http://schemas.microsoft.com/office/word/2015/wordml/symex" mc:Ignorable="w14 w15 w16se">
+<w:styles xmlns:mc="http://schemas.openxmlformats.org/markup-compatibility/2006" xmlns:r="http://schemas.openxmlformats.org/officeDocument/2006/relationships" xmlns:w="http://schemas.openxmlformats.org/wordprocessingml/2006/main" xmlns:w14="http://schemas.microsoft.com/office/word/2010/wordml" xmlns:w15="http://schemas.microsoft.com/office/word/2012/wordml" xmlns:w16cex="http://schemas.microsoft.com/office/word/2018/wordml/cex" xmlns:w16cid="http://schemas.microsoft.com/office/word/2016/wordml/cid" xmlns:w16="http://schemas.microsoft.com/office/word/2018/wordml" xmlns:w16du="http://schemas.microsoft.com/office/word/2023/wordml/word16du" xmlns:w16sdtdh="http://schemas.microsoft.com/office/word/2020/wordml/sdtdatahash" xmlns:w16sdtfl="http://schemas.microsoft.com/office/word/2024/wordml/sdtformatlock" xmlns:w16se="http://schemas.microsoft.com/office/word/2015/wordml/symex" mc:Ignorable="w14 w15 w16se w16cid w16 w16cex w16sdtdh w16sdtfl w16du">
   <w:docDefaults>
     <w:rPrDefault>
       <w:rPr>
@@ -11266,7 +11378,7 @@
       </w:pPr>
     </w:pPrDefault>
   </w:docDefaults>
-  <w:latentStyles w:defLockedState="0" w:defUIPriority="99" w:defSemiHidden="0" w:defUnhideWhenUsed="0" w:defQFormat="0" w:count="371">
+  <w:latentStyles w:defLockedState="0" w:defUIPriority="99" w:defSemiHidden="0" w:defUnhideWhenUsed="0" w:defQFormat="0" w:count="376">
     <w:lsdException w:name="Normal" w:uiPriority="0" w:qFormat="1"/>
     <w:lsdException w:name="heading 1" w:uiPriority="9" w:qFormat="1"/>
     <w:lsdException w:name="heading 2" w:semiHidden="1" w:uiPriority="9" w:unhideWhenUsed="1" w:qFormat="1"/>
@@ -11638,6 +11750,11 @@
     <w:lsdException w:name="List Table 5 Dark Accent 6" w:uiPriority="50"/>
     <w:lsdException w:name="List Table 6 Colorful Accent 6" w:uiPriority="51"/>
     <w:lsdException w:name="List Table 7 Colorful Accent 6" w:uiPriority="52"/>
+    <w:lsdException w:name="Mention" w:semiHidden="1" w:unhideWhenUsed="1"/>
+    <w:lsdException w:name="Smart Hyperlink" w:semiHidden="1" w:unhideWhenUsed="1"/>
+    <w:lsdException w:name="Hashtag" w:semiHidden="1" w:unhideWhenUsed="1"/>
+    <w:lsdException w:name="Unresolved Mention" w:semiHidden="1" w:unhideWhenUsed="1"/>
+    <w:lsdException w:name="Smart Link" w:semiHidden="1" w:unhideWhenUsed="1"/>
   </w:latentStyles>
   <w:style w:type="paragraph" w:default="1" w:styleId="Normal">
     <w:name w:val="Normal"/>
@@ -11686,7 +11803,7 @@
       <w:szCs w:val="24"/>
     </w:rPr>
   </w:style>
-  <w:style w:type="character" w:styleId="Textoennegrita">
+  <w:style w:type="character" w:styleId="Fuerte">
     <w:name w:val="Strong"/>
     <w:basedOn w:val="Fuentedeprrafopredeter"/>
     <w:uiPriority w:val="22"/>
@@ -12065,6 +12182,26 @@
 </file>
 
 <file path=customXml/item1.xml><?xml version="1.0" encoding="utf-8"?>
+<p:properties xmlns:p="http://schemas.microsoft.com/office/2006/metadata/properties" xmlns:xsi="http://www.w3.org/2001/XMLSchema-instance" xmlns:pc="http://schemas.microsoft.com/office/infopath/2007/PartnerControls">
+  <documentManagement>
+    <TaxCatchAll xmlns="ac3346e8-ab56-4c26-82c1-a6dbe4d50797" xsi:nil="true"/>
+    <lcf76f155ced4ddcb4097134ff3c332f xmlns="5eb19900-e524-44a7-a201-4128b189de66">
+      <Terms xmlns="http://schemas.microsoft.com/office/infopath/2007/PartnerControls"/>
+    </lcf76f155ced4ddcb4097134ff3c332f>
+  </documentManagement>
+</p:properties>
+</file>
+
+<file path=customXml/item2.xml><?xml version="1.0" encoding="utf-8"?>
+<?mso-contentType ?>
+<FormTemplates xmlns="http://schemas.microsoft.com/sharepoint/v3/contenttype/forms">
+  <Display>DocumentLibraryForm</Display>
+  <Edit>DocumentLibraryForm</Edit>
+  <New>DocumentLibraryForm</New>
+</FormTemplates>
+</file>
+
+<file path=customXml/item3.xml><?xml version="1.0" encoding="utf-8"?>
 <ct:contentTypeSchema xmlns:ct="http://schemas.microsoft.com/office/2006/metadata/contentType" xmlns:ma="http://schemas.microsoft.com/office/2006/metadata/properties/metaAttributes" ct:_="" ma:_="" ma:contentTypeName="Documento" ma:contentTypeID="0x0101003CF7B74BC486904F87A24230CF1021F4" ma:contentTypeVersion="13" ma:contentTypeDescription="Crear nuevo documento." ma:contentTypeScope="" ma:versionID="0f28f41e1845c113706e342c28e3d2d6">
   <xsd:schema xmlns:xsd="http://www.w3.org/2001/XMLSchema" xmlns:xs="http://www.w3.org/2001/XMLSchema" xmlns:p="http://schemas.microsoft.com/office/2006/metadata/properties" xmlns:ns2="5eb19900-e524-44a7-a201-4128b189de66" xmlns:ns3="ac3346e8-ab56-4c26-82c1-a6dbe4d50797" targetNamespace="http://schemas.microsoft.com/office/2006/metadata/properties" ma:root="true" ma:fieldsID="ae302aa1a2391b0106f5450afc039c50" ns2:_="" ns3:_="">
     <xsd:import namespace="5eb19900-e524-44a7-a201-4128b189de66"/>
@@ -12271,34 +12408,40 @@
 </ct:contentTypeSchema>
 </file>
 
-<file path=customXml/item2.xml><?xml version="1.0" encoding="utf-8"?>
-<?mso-contentType ?>
-<FormTemplates xmlns="http://schemas.microsoft.com/sharepoint/v3/contenttype/forms">
-  <Display>DocumentLibraryForm</Display>
-  <Edit>DocumentLibraryForm</Edit>
-  <New>DocumentLibraryForm</New>
-</FormTemplates>
-</file>
-
-<file path=customXml/item3.xml><?xml version="1.0" encoding="utf-8"?>
-<p:properties xmlns:p="http://schemas.microsoft.com/office/2006/metadata/properties" xmlns:xsi="http://www.w3.org/2001/XMLSchema-instance" xmlns:pc="http://schemas.microsoft.com/office/infopath/2007/PartnerControls">
-  <documentManagement>
-    <TaxCatchAll xmlns="ac3346e8-ab56-4c26-82c1-a6dbe4d50797" xsi:nil="true"/>
-    <lcf76f155ced4ddcb4097134ff3c332f xmlns="5eb19900-e524-44a7-a201-4128b189de66">
-      <Terms xmlns="http://schemas.microsoft.com/office/infopath/2007/PartnerControls"/>
-    </lcf76f155ced4ddcb4097134ff3c332f>
-  </documentManagement>
-</p:properties>
-</file>
-
 <file path=customXml/itemProps1.xml><?xml version="1.0" encoding="utf-8"?>
-<ds:datastoreItem xmlns:ds="http://schemas.openxmlformats.org/officeDocument/2006/customXml" ds:itemID="{6670F6FA-52F3-459A-ABDF-C2478C3F029E}"/>
+<ds:datastoreItem xmlns:ds="http://schemas.openxmlformats.org/officeDocument/2006/customXml" ds:itemID="{11C07759-3986-47A1-ADF2-A43228ED3D78}">
+  <ds:schemaRefs>
+    <ds:schemaRef ds:uri="http://schemas.microsoft.com/office/2006/metadata/properties"/>
+    <ds:schemaRef ds:uri="http://schemas.microsoft.com/office/infopath/2007/PartnerControls"/>
+    <ds:schemaRef ds:uri="ac3346e8-ab56-4c26-82c1-a6dbe4d50797"/>
+    <ds:schemaRef ds:uri="5eb19900-e524-44a7-a201-4128b189de66"/>
+  </ds:schemaRefs>
+</ds:datastoreItem>
 </file>
 
 <file path=customXml/itemProps2.xml><?xml version="1.0" encoding="utf-8"?>
-<ds:datastoreItem xmlns:ds="http://schemas.openxmlformats.org/officeDocument/2006/customXml" ds:itemID="{23AD7F24-DAEF-4487-BCFF-5A9F42ABF158}"/>
+<ds:datastoreItem xmlns:ds="http://schemas.openxmlformats.org/officeDocument/2006/customXml" ds:itemID="{23AD7F24-DAEF-4487-BCFF-5A9F42ABF158}">
+  <ds:schemaRefs>
+    <ds:schemaRef ds:uri="http://schemas.microsoft.com/sharepoint/v3/contenttype/forms"/>
+  </ds:schemaRefs>
+</ds:datastoreItem>
 </file>
 
 <file path=customXml/itemProps3.xml><?xml version="1.0" encoding="utf-8"?>
-<ds:datastoreItem xmlns:ds="http://schemas.openxmlformats.org/officeDocument/2006/customXml" ds:itemID="{11C07759-3986-47A1-ADF2-A43228ED3D78}"/>
+<ds:datastoreItem xmlns:ds="http://schemas.openxmlformats.org/officeDocument/2006/customXml" ds:itemID="{6670F6FA-52F3-459A-ABDF-C2478C3F029E}">
+  <ds:schemaRefs>
+    <ds:schemaRef ds:uri="http://schemas.microsoft.com/office/2006/metadata/contentType"/>
+    <ds:schemaRef ds:uri="http://schemas.microsoft.com/office/2006/metadata/properties/metaAttributes"/>
+    <ds:schemaRef ds:uri="http://www.w3.org/2001/XMLSchema"/>
+    <ds:schemaRef ds:uri="http://schemas.microsoft.com/office/2006/metadata/properties"/>
+    <ds:schemaRef ds:uri="5eb19900-e524-44a7-a201-4128b189de66"/>
+    <ds:schemaRef ds:uri="ac3346e8-ab56-4c26-82c1-a6dbe4d50797"/>
+    <ds:schemaRef ds:uri="http://schemas.microsoft.com/office/2006/documentManagement/types"/>
+    <ds:schemaRef ds:uri="http://schemas.microsoft.com/office/infopath/2007/PartnerControls"/>
+    <ds:schemaRef ds:uri="http://schemas.openxmlformats.org/package/2006/metadata/core-properties"/>
+    <ds:schemaRef ds:uri="http://purl.org/dc/elements/1.1/"/>
+    <ds:schemaRef ds:uri="http://purl.org/dc/terms/"/>
+    <ds:schemaRef ds:uri="http://schemas.microsoft.com/internal/obd"/>
+  </ds:schemaRefs>
+</ds:datastoreItem>
 </file>
</xml_diff>

<commit_message>
build: :construction: Cambios en las validaciones
Se arreglan partes de las funciones de validacion para cambios en los llenados de datos
</commit_message>
<xml_diff>
--- a/public/contratos/Condiciones Específicas- Estrato 1, 2 y 3 - Mayor de Edad.docx
+++ b/public/contratos/Condiciones Específicas- Estrato 1, 2 y 3 - Mayor de Edad.docx
@@ -902,23 +902,7 @@
           <w:rFonts w:eastAsia="MS Mincho" w:cs="Calibri"/>
           <w:lang w:val="es-ES"/>
         </w:rPr>
-        <w:t xml:space="preserve">Reglamento Interno de </w:t>
-      </w:r>
-      <w:proofErr w:type="spellStart"/>
-      <w:r>
-        <w:rPr>
-          <w:rFonts w:eastAsia="MS Mincho" w:cs="Calibri"/>
-          <w:lang w:val="es-ES"/>
-        </w:rPr>
-        <w:t>Campuslands</w:t>
-      </w:r>
-      <w:proofErr w:type="spellEnd"/>
-      <w:r>
-        <w:rPr>
-          <w:rFonts w:eastAsia="MS Mincho" w:cs="Calibri"/>
-          <w:lang w:val="es-ES"/>
-        </w:rPr>
-        <w:t xml:space="preserve">: </w:t>
+        <w:t xml:space="preserve">Reglamento Interno de Campuslands: </w:t>
       </w:r>
       <w:hyperlink r:id="rId14" w:history="1">
         <w:r>
@@ -4520,36 +4504,7 @@
           <w:bCs/>
           <w:lang w:val="es-ES"/>
         </w:rPr>
-        <w:t>{</w:t>
-      </w:r>
-      <w:proofErr w:type="spellStart"/>
-      <w:r>
-        <w:rPr>
-          <w:rFonts w:eastAsia="Times New Roman" w:cs="Calibri"/>
-          <w:b/>
-          <w:bCs/>
-          <w:lang w:val="es-ES"/>
-        </w:rPr>
-        <w:t>dia</w:t>
-      </w:r>
-      <w:proofErr w:type="spellEnd"/>
-      <w:r>
-        <w:rPr>
-          <w:rFonts w:eastAsia="Times New Roman" w:cs="Calibri"/>
-          <w:b/>
-          <w:bCs/>
-          <w:lang w:val="es-ES"/>
-        </w:rPr>
-        <w:t>}</w:t>
-      </w:r>
-      <w:r>
-        <w:rPr>
-          <w:rFonts w:eastAsia="Times New Roman" w:cs="Calibri"/>
-          <w:b/>
-          <w:bCs/>
-          <w:lang w:val="es-ES"/>
-        </w:rPr>
-        <w:t xml:space="preserve"> </w:t>
+        <w:t xml:space="preserve">{dia} </w:t>
       </w:r>
       <w:r>
         <w:rPr>
@@ -7125,27 +7080,7 @@
           <w:bCs/>
           <w:lang w:val="es-ES"/>
         </w:rPr>
-        <w:t>{</w:t>
-      </w:r>
-      <w:proofErr w:type="spellStart"/>
-      <w:r>
-        <w:rPr>
-          <w:rFonts w:eastAsia="Times New Roman" w:cs="Calibri"/>
-          <w:b/>
-          <w:bCs/>
-          <w:lang w:val="es-ES"/>
-        </w:rPr>
-        <w:t>dia</w:t>
-      </w:r>
-      <w:proofErr w:type="spellEnd"/>
-      <w:r>
-        <w:rPr>
-          <w:rFonts w:eastAsia="Times New Roman" w:cs="Calibri"/>
-          <w:b/>
-          <w:bCs/>
-          <w:lang w:val="es-ES"/>
-        </w:rPr>
-        <w:t xml:space="preserve">} </w:t>
+        <w:t xml:space="preserve">{dia} </w:t>
       </w:r>
       <w:r>
         <w:rPr>
@@ -7713,7 +7648,43 @@
           <w:bCs/>
           <w:lang w:val="es-MX"/>
         </w:rPr>
-        <w:t>{NOMBRE DEL CAMPER}</w:t>
+        <w:t>{</w:t>
+      </w:r>
+      <w:r>
+        <w:rPr>
+          <w:rFonts w:asciiTheme="minorHAnsi" w:hAnsiTheme="minorHAnsi" w:cstheme="minorHAnsi"/>
+          <w:b/>
+          <w:bCs/>
+          <w:lang w:val="es-MX"/>
+        </w:rPr>
+        <w:t>{</w:t>
+      </w:r>
+      <w:r>
+        <w:rPr>
+          <w:rFonts w:asciiTheme="minorHAnsi" w:hAnsiTheme="minorHAnsi" w:cstheme="minorHAnsi"/>
+          <w:b/>
+          <w:bCs/>
+          <w:lang w:val="es-MX"/>
+        </w:rPr>
+        <w:t>NOMBRE DEL CAMPER</w:t>
+      </w:r>
+      <w:r>
+        <w:rPr>
+          <w:rFonts w:asciiTheme="minorHAnsi" w:hAnsiTheme="minorHAnsi" w:cstheme="minorHAnsi"/>
+          <w:b/>
+          <w:bCs/>
+          <w:lang w:val="es-MX"/>
+        </w:rPr>
+        <w:t>}</w:t>
+      </w:r>
+      <w:r>
+        <w:rPr>
+          <w:rFonts w:asciiTheme="minorHAnsi" w:hAnsiTheme="minorHAnsi" w:cstheme="minorHAnsi"/>
+          <w:b/>
+          <w:bCs/>
+          <w:lang w:val="es-MX"/>
+        </w:rPr>
+        <w:t>}</w:t>
       </w:r>
       <w:r>
         <w:rPr>
@@ -7750,7 +7721,39 @@
           <w:b/>
           <w:lang w:val="es-MX"/>
         </w:rPr>
-        <w:t>{NUMERO DE CEDULA},</w:t>
+        <w:t>{</w:t>
+      </w:r>
+      <w:r>
+        <w:rPr>
+          <w:rFonts w:asciiTheme="minorHAnsi" w:hAnsiTheme="minorHAnsi" w:cstheme="minorHAnsi"/>
+          <w:b/>
+          <w:lang w:val="es-MX"/>
+        </w:rPr>
+        <w:t>{</w:t>
+      </w:r>
+      <w:r>
+        <w:rPr>
+          <w:rFonts w:asciiTheme="minorHAnsi" w:hAnsiTheme="minorHAnsi" w:cstheme="minorHAnsi"/>
+          <w:b/>
+          <w:lang w:val="es-MX"/>
+        </w:rPr>
+        <w:t>NUMERO DE CEDULA</w:t>
+      </w:r>
+      <w:r>
+        <w:rPr>
+          <w:rFonts w:asciiTheme="minorHAnsi" w:hAnsiTheme="minorHAnsi" w:cstheme="minorHAnsi"/>
+          <w:b/>
+          <w:lang w:val="es-MX"/>
+        </w:rPr>
+        <w:t>}</w:t>
+      </w:r>
+      <w:r>
+        <w:rPr>
+          <w:rFonts w:asciiTheme="minorHAnsi" w:hAnsiTheme="minorHAnsi" w:cstheme="minorHAnsi"/>
+          <w:b/>
+          <w:lang w:val="es-MX"/>
+        </w:rPr>
+        <w:t>},</w:t>
       </w:r>
       <w:r>
         <w:rPr>
@@ -7765,7 +7768,39 @@
           <w:b/>
           <w:lang w:val="es-MX"/>
         </w:rPr>
-        <w:t xml:space="preserve">{LUGAR DE DOMICILIO}, </w:t>
+        <w:t>{</w:t>
+      </w:r>
+      <w:r>
+        <w:rPr>
+          <w:rFonts w:asciiTheme="minorHAnsi" w:hAnsiTheme="minorHAnsi" w:cstheme="minorHAnsi"/>
+          <w:b/>
+          <w:lang w:val="es-MX"/>
+        </w:rPr>
+        <w:t>{</w:t>
+      </w:r>
+      <w:r>
+        <w:rPr>
+          <w:rFonts w:asciiTheme="minorHAnsi" w:hAnsiTheme="minorHAnsi" w:cstheme="minorHAnsi"/>
+          <w:b/>
+          <w:lang w:val="es-MX"/>
+        </w:rPr>
+        <w:t>LUGAR DE DOMICILIO</w:t>
+      </w:r>
+      <w:r>
+        <w:rPr>
+          <w:rFonts w:asciiTheme="minorHAnsi" w:hAnsiTheme="minorHAnsi" w:cstheme="minorHAnsi"/>
+          <w:b/>
+          <w:lang w:val="es-MX"/>
+        </w:rPr>
+        <w:t>}</w:t>
+      </w:r>
+      <w:r>
+        <w:rPr>
+          <w:rFonts w:asciiTheme="minorHAnsi" w:hAnsiTheme="minorHAnsi" w:cstheme="minorHAnsi"/>
+          <w:b/>
+          <w:lang w:val="es-MX"/>
+        </w:rPr>
+        <w:t xml:space="preserve">}, </w:t>
       </w:r>
       <w:r>
         <w:rPr>
@@ -8231,13 +8266,11 @@
         <w:pStyle w:val="Sinespaciado"/>
         <w:rPr>
           <w:rFonts w:asciiTheme="minorHAnsi" w:hAnsiTheme="minorHAnsi" w:cstheme="minorHAnsi"/>
-          <w:lang w:val="es-CO"/>
-        </w:rPr>
-      </w:pPr>
-      <w:r>
-        <w:rPr>
-          <w:rFonts w:asciiTheme="minorHAnsi" w:hAnsiTheme="minorHAnsi" w:cstheme="minorHAnsi"/>
-          <w:lang w:val="es-CO"/>
+        </w:rPr>
+      </w:pPr>
+      <w:r>
+        <w:rPr>
+          <w:rFonts w:asciiTheme="minorHAnsi" w:hAnsiTheme="minorHAnsi" w:cstheme="minorHAnsi"/>
         </w:rPr>
         <w:t xml:space="preserve">Email: </w:t>
       </w:r>
@@ -8255,7 +8288,6 @@
         <w:jc w:val="both"/>
         <w:rPr>
           <w:rFonts w:asciiTheme="minorHAnsi" w:hAnsiTheme="minorHAnsi" w:cstheme="minorHAnsi"/>
-          <w:lang w:val="es-CO"/>
         </w:rPr>
       </w:pPr>
     </w:p>
@@ -8265,7 +8297,6 @@
         <w:jc w:val="both"/>
         <w:rPr>
           <w:rFonts w:asciiTheme="minorHAnsi" w:hAnsiTheme="minorHAnsi" w:cstheme="minorHAnsi"/>
-          <w:lang w:val="es-CO"/>
         </w:rPr>
       </w:pPr>
     </w:p>
@@ -8275,7 +8306,6 @@
         <w:jc w:val="both"/>
         <w:rPr>
           <w:rFonts w:asciiTheme="minorHAnsi" w:hAnsiTheme="minorHAnsi" w:cstheme="minorHAnsi"/>
-          <w:lang w:val="es-CO"/>
         </w:rPr>
       </w:pPr>
     </w:p>
@@ -8283,12 +8313,10 @@
       <w:pPr>
         <w:pStyle w:val="Sinespaciado"/>
       </w:pPr>
-      <w:proofErr w:type="spellStart"/>
       <w:r>
         <w:lastRenderedPageBreak/>
         <w:t>Señores</w:t>
       </w:r>
-      <w:proofErr w:type="spellEnd"/>
     </w:p>
     <w:p>
       <w:pPr>
@@ -8379,7 +8407,39 @@
           <w:b/>
           <w:lang w:val="es-MX"/>
         </w:rPr>
-        <w:t>{NOMBRE DEL CAMPER}</w:t>
+        <w:t>{</w:t>
+      </w:r>
+      <w:r>
+        <w:rPr>
+          <w:rFonts w:asciiTheme="minorHAnsi" w:hAnsiTheme="minorHAnsi" w:cstheme="minorHAnsi"/>
+          <w:b/>
+          <w:lang w:val="es-MX"/>
+        </w:rPr>
+        <w:t>{</w:t>
+      </w:r>
+      <w:r>
+        <w:rPr>
+          <w:rFonts w:asciiTheme="minorHAnsi" w:hAnsiTheme="minorHAnsi" w:cstheme="minorHAnsi"/>
+          <w:b/>
+          <w:lang w:val="es-MX"/>
+        </w:rPr>
+        <w:t>NOMBRE DEL CAMPER</w:t>
+      </w:r>
+      <w:r>
+        <w:rPr>
+          <w:rFonts w:asciiTheme="minorHAnsi" w:hAnsiTheme="minorHAnsi" w:cstheme="minorHAnsi"/>
+          <w:b/>
+          <w:lang w:val="es-MX"/>
+        </w:rPr>
+        <w:t>}</w:t>
+      </w:r>
+      <w:r>
+        <w:rPr>
+          <w:rFonts w:asciiTheme="minorHAnsi" w:hAnsiTheme="minorHAnsi" w:cstheme="minorHAnsi"/>
+          <w:b/>
+          <w:lang w:val="es-MX"/>
+        </w:rPr>
+        <w:t>}</w:t>
       </w:r>
       <w:r>
         <w:rPr>
@@ -8426,7 +8486,43 @@
           <w:bCs/>
           <w:lang w:val="es-MX"/>
         </w:rPr>
-        <w:t>{NUMERO DE CEDULA}</w:t>
+        <w:t>{</w:t>
+      </w:r>
+      <w:r>
+        <w:rPr>
+          <w:rFonts w:asciiTheme="minorHAnsi" w:hAnsiTheme="minorHAnsi" w:cstheme="minorHAnsi"/>
+          <w:b/>
+          <w:bCs/>
+          <w:lang w:val="es-MX"/>
+        </w:rPr>
+        <w:t>{</w:t>
+      </w:r>
+      <w:r>
+        <w:rPr>
+          <w:rFonts w:asciiTheme="minorHAnsi" w:hAnsiTheme="minorHAnsi" w:cstheme="minorHAnsi"/>
+          <w:b/>
+          <w:bCs/>
+          <w:lang w:val="es-MX"/>
+        </w:rPr>
+        <w:t>NUMERO DE CEDULA</w:t>
+      </w:r>
+      <w:r>
+        <w:rPr>
+          <w:rFonts w:asciiTheme="minorHAnsi" w:hAnsiTheme="minorHAnsi" w:cstheme="minorHAnsi"/>
+          <w:b/>
+          <w:bCs/>
+          <w:lang w:val="es-MX"/>
+        </w:rPr>
+        <w:t>}</w:t>
+      </w:r>
+      <w:r>
+        <w:rPr>
+          <w:rFonts w:asciiTheme="minorHAnsi" w:hAnsiTheme="minorHAnsi" w:cstheme="minorHAnsi"/>
+          <w:b/>
+          <w:bCs/>
+          <w:lang w:val="es-MX"/>
+        </w:rPr>
+        <w:t>}</w:t>
       </w:r>
       <w:r>
         <w:rPr>
@@ -8456,7 +8552,43 @@
           <w:bCs/>
           <w:lang w:val="es-MX"/>
         </w:rPr>
-        <w:t xml:space="preserve">{LUGAR DE DOMICILIO}, </w:t>
+        <w:t>{</w:t>
+      </w:r>
+      <w:r>
+        <w:rPr>
+          <w:rFonts w:asciiTheme="minorHAnsi" w:hAnsiTheme="minorHAnsi" w:cstheme="minorHAnsi"/>
+          <w:b/>
+          <w:bCs/>
+          <w:lang w:val="es-MX"/>
+        </w:rPr>
+        <w:t>{</w:t>
+      </w:r>
+      <w:r>
+        <w:rPr>
+          <w:rFonts w:asciiTheme="minorHAnsi" w:hAnsiTheme="minorHAnsi" w:cstheme="minorHAnsi"/>
+          <w:b/>
+          <w:bCs/>
+          <w:lang w:val="es-MX"/>
+        </w:rPr>
+        <w:t>LUGAR DE DOMICILIO</w:t>
+      </w:r>
+      <w:r>
+        <w:rPr>
+          <w:rFonts w:asciiTheme="minorHAnsi" w:hAnsiTheme="minorHAnsi" w:cstheme="minorHAnsi"/>
+          <w:b/>
+          <w:bCs/>
+          <w:lang w:val="es-MX"/>
+        </w:rPr>
+        <w:t>}</w:t>
+      </w:r>
+      <w:r>
+        <w:rPr>
+          <w:rFonts w:asciiTheme="minorHAnsi" w:hAnsiTheme="minorHAnsi" w:cstheme="minorHAnsi"/>
+          <w:b/>
+          <w:bCs/>
+          <w:lang w:val="es-MX"/>
+        </w:rPr>
+        <w:t xml:space="preserve">}, </w:t>
       </w:r>
       <w:r>
         <w:rPr>
@@ -12182,26 +12314,6 @@
 </file>
 
 <file path=customXml/item1.xml><?xml version="1.0" encoding="utf-8"?>
-<p:properties xmlns:p="http://schemas.microsoft.com/office/2006/metadata/properties" xmlns:xsi="http://www.w3.org/2001/XMLSchema-instance" xmlns:pc="http://schemas.microsoft.com/office/infopath/2007/PartnerControls">
-  <documentManagement>
-    <TaxCatchAll xmlns="ac3346e8-ab56-4c26-82c1-a6dbe4d50797" xsi:nil="true"/>
-    <lcf76f155ced4ddcb4097134ff3c332f xmlns="5eb19900-e524-44a7-a201-4128b189de66">
-      <Terms xmlns="http://schemas.microsoft.com/office/infopath/2007/PartnerControls"/>
-    </lcf76f155ced4ddcb4097134ff3c332f>
-  </documentManagement>
-</p:properties>
-</file>
-
-<file path=customXml/item2.xml><?xml version="1.0" encoding="utf-8"?>
-<?mso-contentType ?>
-<FormTemplates xmlns="http://schemas.microsoft.com/sharepoint/v3/contenttype/forms">
-  <Display>DocumentLibraryForm</Display>
-  <Edit>DocumentLibraryForm</Edit>
-  <New>DocumentLibraryForm</New>
-</FormTemplates>
-</file>
-
-<file path=customXml/item3.xml><?xml version="1.0" encoding="utf-8"?>
 <ct:contentTypeSchema xmlns:ct="http://schemas.microsoft.com/office/2006/metadata/contentType" xmlns:ma="http://schemas.microsoft.com/office/2006/metadata/properties/metaAttributes" ct:_="" ma:_="" ma:contentTypeName="Documento" ma:contentTypeID="0x0101003CF7B74BC486904F87A24230CF1021F4" ma:contentTypeVersion="13" ma:contentTypeDescription="Crear nuevo documento." ma:contentTypeScope="" ma:versionID="0f28f41e1845c113706e342c28e3d2d6">
   <xsd:schema xmlns:xsd="http://www.w3.org/2001/XMLSchema" xmlns:xs="http://www.w3.org/2001/XMLSchema" xmlns:p="http://schemas.microsoft.com/office/2006/metadata/properties" xmlns:ns2="5eb19900-e524-44a7-a201-4128b189de66" xmlns:ns3="ac3346e8-ab56-4c26-82c1-a6dbe4d50797" targetNamespace="http://schemas.microsoft.com/office/2006/metadata/properties" ma:root="true" ma:fieldsID="ae302aa1a2391b0106f5450afc039c50" ns2:_="" ns3:_="">
     <xsd:import namespace="5eb19900-e524-44a7-a201-4128b189de66"/>
@@ -12408,26 +12520,27 @@
 </ct:contentTypeSchema>
 </file>
 
-<file path=customXml/itemProps1.xml><?xml version="1.0" encoding="utf-8"?>
-<ds:datastoreItem xmlns:ds="http://schemas.openxmlformats.org/officeDocument/2006/customXml" ds:itemID="{11C07759-3986-47A1-ADF2-A43228ED3D78}">
-  <ds:schemaRefs>
-    <ds:schemaRef ds:uri="http://schemas.microsoft.com/office/2006/metadata/properties"/>
-    <ds:schemaRef ds:uri="http://schemas.microsoft.com/office/infopath/2007/PartnerControls"/>
-    <ds:schemaRef ds:uri="ac3346e8-ab56-4c26-82c1-a6dbe4d50797"/>
-    <ds:schemaRef ds:uri="5eb19900-e524-44a7-a201-4128b189de66"/>
-  </ds:schemaRefs>
-</ds:datastoreItem>
+<file path=customXml/item2.xml><?xml version="1.0" encoding="utf-8"?>
+<?mso-contentType ?>
+<FormTemplates xmlns="http://schemas.microsoft.com/sharepoint/v3/contenttype/forms">
+  <Display>DocumentLibraryForm</Display>
+  <Edit>DocumentLibraryForm</Edit>
+  <New>DocumentLibraryForm</New>
+</FormTemplates>
 </file>
 
-<file path=customXml/itemProps2.xml><?xml version="1.0" encoding="utf-8"?>
-<ds:datastoreItem xmlns:ds="http://schemas.openxmlformats.org/officeDocument/2006/customXml" ds:itemID="{23AD7F24-DAEF-4487-BCFF-5A9F42ABF158}">
-  <ds:schemaRefs>
-    <ds:schemaRef ds:uri="http://schemas.microsoft.com/sharepoint/v3/contenttype/forms"/>
-  </ds:schemaRefs>
-</ds:datastoreItem>
+<file path=customXml/item3.xml><?xml version="1.0" encoding="utf-8"?>
+<p:properties xmlns:p="http://schemas.microsoft.com/office/2006/metadata/properties" xmlns:xsi="http://www.w3.org/2001/XMLSchema-instance" xmlns:pc="http://schemas.microsoft.com/office/infopath/2007/PartnerControls">
+  <documentManagement>
+    <TaxCatchAll xmlns="ac3346e8-ab56-4c26-82c1-a6dbe4d50797" xsi:nil="true"/>
+    <lcf76f155ced4ddcb4097134ff3c332f xmlns="5eb19900-e524-44a7-a201-4128b189de66">
+      <Terms xmlns="http://schemas.microsoft.com/office/infopath/2007/PartnerControls"/>
+    </lcf76f155ced4ddcb4097134ff3c332f>
+  </documentManagement>
+</p:properties>
 </file>
 
-<file path=customXml/itemProps3.xml><?xml version="1.0" encoding="utf-8"?>
+<file path=customXml/itemProps1.xml><?xml version="1.0" encoding="utf-8"?>
 <ds:datastoreItem xmlns:ds="http://schemas.openxmlformats.org/officeDocument/2006/customXml" ds:itemID="{6670F6FA-52F3-459A-ABDF-C2478C3F029E}">
   <ds:schemaRefs>
     <ds:schemaRef ds:uri="http://schemas.microsoft.com/office/2006/metadata/contentType"/>
@@ -12444,4 +12557,23 @@
     <ds:schemaRef ds:uri="http://schemas.microsoft.com/internal/obd"/>
   </ds:schemaRefs>
 </ds:datastoreItem>
+</file>
+
+<file path=customXml/itemProps2.xml><?xml version="1.0" encoding="utf-8"?>
+<ds:datastoreItem xmlns:ds="http://schemas.openxmlformats.org/officeDocument/2006/customXml" ds:itemID="{23AD7F24-DAEF-4487-BCFF-5A9F42ABF158}">
+  <ds:schemaRefs>
+    <ds:schemaRef ds:uri="http://schemas.microsoft.com/sharepoint/v3/contenttype/forms"/>
+  </ds:schemaRefs>
+</ds:datastoreItem>
+</file>
+
+<file path=customXml/itemProps3.xml><?xml version="1.0" encoding="utf-8"?>
+<ds:datastoreItem xmlns:ds="http://schemas.openxmlformats.org/officeDocument/2006/customXml" ds:itemID="{11C07759-3986-47A1-ADF2-A43228ED3D78}">
+  <ds:schemaRefs>
+    <ds:schemaRef ds:uri="http://schemas.microsoft.com/office/2006/metadata/properties"/>
+    <ds:schemaRef ds:uri="http://schemas.microsoft.com/office/infopath/2007/PartnerControls"/>
+    <ds:schemaRef ds:uri="ac3346e8-ab56-4c26-82c1-a6dbe4d50797"/>
+    <ds:schemaRef ds:uri="5eb19900-e524-44a7-a201-4128b189de66"/>
+  </ds:schemaRefs>
+</ds:datastoreItem>
 </file>
</xml_diff>

<commit_message>
build: :construction: Se va agregando las funciones para el envio de correo atra vez de ZapSign
</commit_message>
<xml_diff>
--- a/public/contratos/Condiciones Específicas- Estrato 1, 2 y 3 - Mayor de Edad.docx
+++ b/public/contratos/Condiciones Específicas- Estrato 1, 2 y 3 - Mayor de Edad.docx
@@ -7648,24 +7648,6 @@
           <w:bCs/>
           <w:lang w:val="es-MX"/>
         </w:rPr>
-        <w:t>{</w:t>
-      </w:r>
-      <w:r>
-        <w:rPr>
-          <w:rFonts w:asciiTheme="minorHAnsi" w:hAnsiTheme="minorHAnsi" w:cstheme="minorHAnsi"/>
-          <w:b/>
-          <w:bCs/>
-          <w:lang w:val="es-MX"/>
-        </w:rPr>
-        <w:t>{</w:t>
-      </w:r>
-      <w:r>
-        <w:rPr>
-          <w:rFonts w:asciiTheme="minorHAnsi" w:hAnsiTheme="minorHAnsi" w:cstheme="minorHAnsi"/>
-          <w:b/>
-          <w:bCs/>
-          <w:lang w:val="es-MX"/>
-        </w:rPr>
         <w:t>NOMBRE DEL CAMPER</w:t>
       </w:r>
       <w:r>
@@ -7675,24 +7657,6 @@
           <w:bCs/>
           <w:lang w:val="es-MX"/>
         </w:rPr>
-        <w:t>}</w:t>
-      </w:r>
-      <w:r>
-        <w:rPr>
-          <w:rFonts w:asciiTheme="minorHAnsi" w:hAnsiTheme="minorHAnsi" w:cstheme="minorHAnsi"/>
-          <w:b/>
-          <w:bCs/>
-          <w:lang w:val="es-MX"/>
-        </w:rPr>
-        <w:t>}</w:t>
-      </w:r>
-      <w:r>
-        <w:rPr>
-          <w:rFonts w:asciiTheme="minorHAnsi" w:hAnsiTheme="minorHAnsi" w:cstheme="minorHAnsi"/>
-          <w:b/>
-          <w:bCs/>
-          <w:lang w:val="es-MX"/>
-        </w:rPr>
         <w:t xml:space="preserve">, </w:t>
       </w:r>
       <w:r>
@@ -7721,39 +7685,7 @@
           <w:b/>
           <w:lang w:val="es-MX"/>
         </w:rPr>
-        <w:t>{</w:t>
-      </w:r>
-      <w:r>
-        <w:rPr>
-          <w:rFonts w:asciiTheme="minorHAnsi" w:hAnsiTheme="minorHAnsi" w:cstheme="minorHAnsi"/>
-          <w:b/>
-          <w:lang w:val="es-MX"/>
-        </w:rPr>
-        <w:t>{</w:t>
-      </w:r>
-      <w:r>
-        <w:rPr>
-          <w:rFonts w:asciiTheme="minorHAnsi" w:hAnsiTheme="minorHAnsi" w:cstheme="minorHAnsi"/>
-          <w:b/>
-          <w:lang w:val="es-MX"/>
-        </w:rPr>
-        <w:t>NUMERO DE CEDULA</w:t>
-      </w:r>
-      <w:r>
-        <w:rPr>
-          <w:rFonts w:asciiTheme="minorHAnsi" w:hAnsiTheme="minorHAnsi" w:cstheme="minorHAnsi"/>
-          <w:b/>
-          <w:lang w:val="es-MX"/>
-        </w:rPr>
-        <w:t>}</w:t>
-      </w:r>
-      <w:r>
-        <w:rPr>
-          <w:rFonts w:asciiTheme="minorHAnsi" w:hAnsiTheme="minorHAnsi" w:cstheme="minorHAnsi"/>
-          <w:b/>
-          <w:lang w:val="es-MX"/>
-        </w:rPr>
-        <w:t>},</w:t>
+        <w:t>NUMERO DE CEDULA,</w:t>
       </w:r>
       <w:r>
         <w:rPr>
@@ -7768,39 +7700,7 @@
           <w:b/>
           <w:lang w:val="es-MX"/>
         </w:rPr>
-        <w:t>{</w:t>
-      </w:r>
-      <w:r>
-        <w:rPr>
-          <w:rFonts w:asciiTheme="minorHAnsi" w:hAnsiTheme="minorHAnsi" w:cstheme="minorHAnsi"/>
-          <w:b/>
-          <w:lang w:val="es-MX"/>
-        </w:rPr>
-        <w:t>{</w:t>
-      </w:r>
-      <w:r>
-        <w:rPr>
-          <w:rFonts w:asciiTheme="minorHAnsi" w:hAnsiTheme="minorHAnsi" w:cstheme="minorHAnsi"/>
-          <w:b/>
-          <w:lang w:val="es-MX"/>
-        </w:rPr>
-        <w:t>LUGAR DE DOMICILIO</w:t>
-      </w:r>
-      <w:r>
-        <w:rPr>
-          <w:rFonts w:asciiTheme="minorHAnsi" w:hAnsiTheme="minorHAnsi" w:cstheme="minorHAnsi"/>
-          <w:b/>
-          <w:lang w:val="es-MX"/>
-        </w:rPr>
-        <w:t>}</w:t>
-      </w:r>
-      <w:r>
-        <w:rPr>
-          <w:rFonts w:asciiTheme="minorHAnsi" w:hAnsiTheme="minorHAnsi" w:cstheme="minorHAnsi"/>
-          <w:b/>
-          <w:lang w:val="es-MX"/>
-        </w:rPr>
-        <w:t xml:space="preserve">}, </w:t>
+        <w:t xml:space="preserve">LUGAR DE DOMICILIO, </w:t>
       </w:r>
       <w:r>
         <w:rPr>
@@ -8407,22 +8307,6 @@
           <w:b/>
           <w:lang w:val="es-MX"/>
         </w:rPr>
-        <w:t>{</w:t>
-      </w:r>
-      <w:r>
-        <w:rPr>
-          <w:rFonts w:asciiTheme="minorHAnsi" w:hAnsiTheme="minorHAnsi" w:cstheme="minorHAnsi"/>
-          <w:b/>
-          <w:lang w:val="es-MX"/>
-        </w:rPr>
-        <w:t>{</w:t>
-      </w:r>
-      <w:r>
-        <w:rPr>
-          <w:rFonts w:asciiTheme="minorHAnsi" w:hAnsiTheme="minorHAnsi" w:cstheme="minorHAnsi"/>
-          <w:b/>
-          <w:lang w:val="es-MX"/>
-        </w:rPr>
         <w:t>NOMBRE DEL CAMPER</w:t>
       </w:r>
       <w:r>
@@ -8431,22 +8315,6 @@
           <w:b/>
           <w:lang w:val="es-MX"/>
         </w:rPr>
-        <w:t>}</w:t>
-      </w:r>
-      <w:r>
-        <w:rPr>
-          <w:rFonts w:asciiTheme="minorHAnsi" w:hAnsiTheme="minorHAnsi" w:cstheme="minorHAnsi"/>
-          <w:b/>
-          <w:lang w:val="es-MX"/>
-        </w:rPr>
-        <w:t>}</w:t>
-      </w:r>
-      <w:r>
-        <w:rPr>
-          <w:rFonts w:asciiTheme="minorHAnsi" w:hAnsiTheme="minorHAnsi" w:cstheme="minorHAnsi"/>
-          <w:b/>
-          <w:lang w:val="es-MX"/>
-        </w:rPr>
         <w:t xml:space="preserve">, </w:t>
       </w:r>
       <w:r>
@@ -8486,24 +8354,6 @@
           <w:bCs/>
           <w:lang w:val="es-MX"/>
         </w:rPr>
-        <w:t>{</w:t>
-      </w:r>
-      <w:r>
-        <w:rPr>
-          <w:rFonts w:asciiTheme="minorHAnsi" w:hAnsiTheme="minorHAnsi" w:cstheme="minorHAnsi"/>
-          <w:b/>
-          <w:bCs/>
-          <w:lang w:val="es-MX"/>
-        </w:rPr>
-        <w:t>{</w:t>
-      </w:r>
-      <w:r>
-        <w:rPr>
-          <w:rFonts w:asciiTheme="minorHAnsi" w:hAnsiTheme="minorHAnsi" w:cstheme="minorHAnsi"/>
-          <w:b/>
-          <w:bCs/>
-          <w:lang w:val="es-MX"/>
-        </w:rPr>
         <w:t>NUMERO DE CEDULA</w:t>
       </w:r>
       <w:r>
@@ -8513,22 +8363,6 @@
           <w:bCs/>
           <w:lang w:val="es-MX"/>
         </w:rPr>
-        <w:t>}</w:t>
-      </w:r>
-      <w:r>
-        <w:rPr>
-          <w:rFonts w:asciiTheme="minorHAnsi" w:hAnsiTheme="minorHAnsi" w:cstheme="minorHAnsi"/>
-          <w:b/>
-          <w:bCs/>
-          <w:lang w:val="es-MX"/>
-        </w:rPr>
-        <w:t>}</w:t>
-      </w:r>
-      <w:r>
-        <w:rPr>
-          <w:rFonts w:asciiTheme="minorHAnsi" w:hAnsiTheme="minorHAnsi" w:cstheme="minorHAnsi"/>
-          <w:lang w:val="es-MX"/>
-        </w:rPr>
         <w:t xml:space="preserve"> </w:t>
       </w:r>
       <w:r>
@@ -8552,43 +8386,7 @@
           <w:bCs/>
           <w:lang w:val="es-MX"/>
         </w:rPr>
-        <w:t>{</w:t>
-      </w:r>
-      <w:r>
-        <w:rPr>
-          <w:rFonts w:asciiTheme="minorHAnsi" w:hAnsiTheme="minorHAnsi" w:cstheme="minorHAnsi"/>
-          <w:b/>
-          <w:bCs/>
-          <w:lang w:val="es-MX"/>
-        </w:rPr>
-        <w:t>{</w:t>
-      </w:r>
-      <w:r>
-        <w:rPr>
-          <w:rFonts w:asciiTheme="minorHAnsi" w:hAnsiTheme="minorHAnsi" w:cstheme="minorHAnsi"/>
-          <w:b/>
-          <w:bCs/>
-          <w:lang w:val="es-MX"/>
-        </w:rPr>
-        <w:t>LUGAR DE DOMICILIO</w:t>
-      </w:r>
-      <w:r>
-        <w:rPr>
-          <w:rFonts w:asciiTheme="minorHAnsi" w:hAnsiTheme="minorHAnsi" w:cstheme="minorHAnsi"/>
-          <w:b/>
-          <w:bCs/>
-          <w:lang w:val="es-MX"/>
-        </w:rPr>
-        <w:t>}</w:t>
-      </w:r>
-      <w:r>
-        <w:rPr>
-          <w:rFonts w:asciiTheme="minorHAnsi" w:hAnsiTheme="minorHAnsi" w:cstheme="minorHAnsi"/>
-          <w:b/>
-          <w:bCs/>
-          <w:lang w:val="es-MX"/>
-        </w:rPr>
-        <w:t xml:space="preserve">}, </w:t>
+        <w:t xml:space="preserve">LUGAR DE DOMICILIO, </w:t>
       </w:r>
       <w:r>
         <w:rPr>
@@ -12314,6 +12112,26 @@
 </file>
 
 <file path=customXml/item1.xml><?xml version="1.0" encoding="utf-8"?>
+<p:properties xmlns:p="http://schemas.microsoft.com/office/2006/metadata/properties" xmlns:xsi="http://www.w3.org/2001/XMLSchema-instance" xmlns:pc="http://schemas.microsoft.com/office/infopath/2007/PartnerControls">
+  <documentManagement>
+    <TaxCatchAll xmlns="ac3346e8-ab56-4c26-82c1-a6dbe4d50797" xsi:nil="true"/>
+    <lcf76f155ced4ddcb4097134ff3c332f xmlns="5eb19900-e524-44a7-a201-4128b189de66">
+      <Terms xmlns="http://schemas.microsoft.com/office/infopath/2007/PartnerControls"/>
+    </lcf76f155ced4ddcb4097134ff3c332f>
+  </documentManagement>
+</p:properties>
+</file>
+
+<file path=customXml/item2.xml><?xml version="1.0" encoding="utf-8"?>
+<?mso-contentType ?>
+<FormTemplates xmlns="http://schemas.microsoft.com/sharepoint/v3/contenttype/forms">
+  <Display>DocumentLibraryForm</Display>
+  <Edit>DocumentLibraryForm</Edit>
+  <New>DocumentLibraryForm</New>
+</FormTemplates>
+</file>
+
+<file path=customXml/item3.xml><?xml version="1.0" encoding="utf-8"?>
 <ct:contentTypeSchema xmlns:ct="http://schemas.microsoft.com/office/2006/metadata/contentType" xmlns:ma="http://schemas.microsoft.com/office/2006/metadata/properties/metaAttributes" ct:_="" ma:_="" ma:contentTypeName="Documento" ma:contentTypeID="0x0101003CF7B74BC486904F87A24230CF1021F4" ma:contentTypeVersion="13" ma:contentTypeDescription="Crear nuevo documento." ma:contentTypeScope="" ma:versionID="0f28f41e1845c113706e342c28e3d2d6">
   <xsd:schema xmlns:xsd="http://www.w3.org/2001/XMLSchema" xmlns:xs="http://www.w3.org/2001/XMLSchema" xmlns:p="http://schemas.microsoft.com/office/2006/metadata/properties" xmlns:ns2="5eb19900-e524-44a7-a201-4128b189de66" xmlns:ns3="ac3346e8-ab56-4c26-82c1-a6dbe4d50797" targetNamespace="http://schemas.microsoft.com/office/2006/metadata/properties" ma:root="true" ma:fieldsID="ae302aa1a2391b0106f5450afc039c50" ns2:_="" ns3:_="">
     <xsd:import namespace="5eb19900-e524-44a7-a201-4128b189de66"/>
@@ -12520,27 +12338,26 @@
 </ct:contentTypeSchema>
 </file>
 
-<file path=customXml/item2.xml><?xml version="1.0" encoding="utf-8"?>
-<?mso-contentType ?>
-<FormTemplates xmlns="http://schemas.microsoft.com/sharepoint/v3/contenttype/forms">
-  <Display>DocumentLibraryForm</Display>
-  <Edit>DocumentLibraryForm</Edit>
-  <New>DocumentLibraryForm</New>
-</FormTemplates>
+<file path=customXml/itemProps1.xml><?xml version="1.0" encoding="utf-8"?>
+<ds:datastoreItem xmlns:ds="http://schemas.openxmlformats.org/officeDocument/2006/customXml" ds:itemID="{11C07759-3986-47A1-ADF2-A43228ED3D78}">
+  <ds:schemaRefs>
+    <ds:schemaRef ds:uri="http://schemas.microsoft.com/office/2006/metadata/properties"/>
+    <ds:schemaRef ds:uri="http://schemas.microsoft.com/office/infopath/2007/PartnerControls"/>
+    <ds:schemaRef ds:uri="ac3346e8-ab56-4c26-82c1-a6dbe4d50797"/>
+    <ds:schemaRef ds:uri="5eb19900-e524-44a7-a201-4128b189de66"/>
+  </ds:schemaRefs>
+</ds:datastoreItem>
 </file>
 
-<file path=customXml/item3.xml><?xml version="1.0" encoding="utf-8"?>
-<p:properties xmlns:p="http://schemas.microsoft.com/office/2006/metadata/properties" xmlns:xsi="http://www.w3.org/2001/XMLSchema-instance" xmlns:pc="http://schemas.microsoft.com/office/infopath/2007/PartnerControls">
-  <documentManagement>
-    <TaxCatchAll xmlns="ac3346e8-ab56-4c26-82c1-a6dbe4d50797" xsi:nil="true"/>
-    <lcf76f155ced4ddcb4097134ff3c332f xmlns="5eb19900-e524-44a7-a201-4128b189de66">
-      <Terms xmlns="http://schemas.microsoft.com/office/infopath/2007/PartnerControls"/>
-    </lcf76f155ced4ddcb4097134ff3c332f>
-  </documentManagement>
-</p:properties>
+<file path=customXml/itemProps2.xml><?xml version="1.0" encoding="utf-8"?>
+<ds:datastoreItem xmlns:ds="http://schemas.openxmlformats.org/officeDocument/2006/customXml" ds:itemID="{23AD7F24-DAEF-4487-BCFF-5A9F42ABF158}">
+  <ds:schemaRefs>
+    <ds:schemaRef ds:uri="http://schemas.microsoft.com/sharepoint/v3/contenttype/forms"/>
+  </ds:schemaRefs>
+</ds:datastoreItem>
 </file>
 
-<file path=customXml/itemProps1.xml><?xml version="1.0" encoding="utf-8"?>
+<file path=customXml/itemProps3.xml><?xml version="1.0" encoding="utf-8"?>
 <ds:datastoreItem xmlns:ds="http://schemas.openxmlformats.org/officeDocument/2006/customXml" ds:itemID="{6670F6FA-52F3-459A-ABDF-C2478C3F029E}">
   <ds:schemaRefs>
     <ds:schemaRef ds:uri="http://schemas.microsoft.com/office/2006/metadata/contentType"/>
@@ -12557,23 +12374,4 @@
     <ds:schemaRef ds:uri="http://schemas.microsoft.com/internal/obd"/>
   </ds:schemaRefs>
 </ds:datastoreItem>
-</file>
-
-<file path=customXml/itemProps2.xml><?xml version="1.0" encoding="utf-8"?>
-<ds:datastoreItem xmlns:ds="http://schemas.openxmlformats.org/officeDocument/2006/customXml" ds:itemID="{23AD7F24-DAEF-4487-BCFF-5A9F42ABF158}">
-  <ds:schemaRefs>
-    <ds:schemaRef ds:uri="http://schemas.microsoft.com/sharepoint/v3/contenttype/forms"/>
-  </ds:schemaRefs>
-</ds:datastoreItem>
-</file>
-
-<file path=customXml/itemProps3.xml><?xml version="1.0" encoding="utf-8"?>
-<ds:datastoreItem xmlns:ds="http://schemas.openxmlformats.org/officeDocument/2006/customXml" ds:itemID="{11C07759-3986-47A1-ADF2-A43228ED3D78}">
-  <ds:schemaRefs>
-    <ds:schemaRef ds:uri="http://schemas.microsoft.com/office/2006/metadata/properties"/>
-    <ds:schemaRef ds:uri="http://schemas.microsoft.com/office/infopath/2007/PartnerControls"/>
-    <ds:schemaRef ds:uri="ac3346e8-ab56-4c26-82c1-a6dbe4d50797"/>
-    <ds:schemaRef ds:uri="5eb19900-e524-44a7-a201-4128b189de66"/>
-  </ds:schemaRefs>
-</ds:datastoreItem>
 </file>
</xml_diff>